<commit_message>
update struktur tabel v2 dan ERD
</commit_message>
<xml_diff>
--- a/ERD/Struktur Tabel v2.docx
+++ b/ERD/Struktur Tabel v2.docx
@@ -6857,7 +6857,7 @@
         <w:t xml:space="preserve">Tabel periode terdiri dari beberapa kolom yang mengidentifikasikan tentang data  rentang waktu </w:t>
       </w:r>
       <w:r>
-        <w:t>untuk satu periode atau satu pekan</w:t>
+        <w:t>dalam satu periode</w:t>
       </w:r>
       <w:r>
         <w:t xml:space="preserve">, </w:t>
@@ -6870,11 +6870,6 @@
         </w:rPr>
         <w:t>untuk keterangan lebih jelas dapat dilihat pada struktur tabel pada tabel 4.19 berikut ini.</w:t>
       </w:r>
-    </w:p>
-    <w:p>
-      <w:pPr>
-        <w:pStyle w:val="ListParagraph"/>
-      </w:pPr>
     </w:p>
     <w:p>
       <w:pPr>
@@ -7387,7 +7382,13 @@
         <w:pStyle w:val="ListParagraph"/>
       </w:pPr>
       <w:r>
-        <w:t xml:space="preserve">Tabel jadwal pulang terdiri dari beberapa kolom yang difungsikan untuk menyimpan  data jadwal kepulangan bergilir mahasiswa berdasar gender dan berdasar waktu shalat. Setiap data jadwal pulang disimpan pada tabel jadwal_pulang, </w:t>
+        <w:t xml:space="preserve">Tabel jadwal pulang terdiri dari beberapa kolom yang difungsikan untuk menyimpan  data jadwal kepulangan bergilir mahasiswa berdasar </w:t>
+      </w:r>
+      <w:r>
+        <w:t xml:space="preserve">tanggal dan </w:t>
+      </w:r>
+      <w:r>
+        <w:t xml:space="preserve">gender. Setiap data jadwal pulang disimpan pada tabel jadwal_pulang, </w:t>
       </w:r>
       <w:r>
         <w:rPr>
@@ -8389,6 +8390,9 @@
         <w:t>Tabel presensi shalat terdiri dari beberapa kolom yang difungsikan untuk menyimpan data presensi shalat wajib</w:t>
       </w:r>
       <w:r>
+        <w:t xml:space="preserve"> mahasiswa</w:t>
+      </w:r>
+      <w:r>
         <w:t xml:space="preserve"> yang berasal dari </w:t>
       </w:r>
       <w:r>
@@ -8410,31 +8414,28 @@
         <w:t>fingerprint</w:t>
       </w:r>
       <w:r>
+        <w:rPr>
+          <w:i/>
+        </w:rPr>
+        <w:t xml:space="preserve">. </w:t>
+      </w:r>
+      <w:r>
+        <w:t xml:space="preserve">Setiap data </w:t>
+      </w:r>
+      <w:r>
+        <w:t>presensi shalat</w:t>
+      </w:r>
+      <w:r>
+        <w:t xml:space="preserve"> disimpan pada tabel </w:t>
+      </w:r>
+      <w:r>
+        <w:t>presensi_shalat</w:t>
+      </w:r>
+      <w:r>
         <w:t xml:space="preserve"> </w:t>
       </w:r>
       <w:r>
-        <w:t xml:space="preserve">berdasar </w:t>
-      </w:r>
-      <w:r>
-        <w:t>mahasiswa</w:t>
-      </w:r>
-      <w:r>
-        <w:t xml:space="preserve"> dan berdasar </w:t>
-      </w:r>
-      <w:r>
-        <w:t>tanggal</w:t>
-      </w:r>
-      <w:r>
-        <w:t xml:space="preserve">. Setiap data </w:t>
-      </w:r>
-      <w:r>
-        <w:t>presensi shalat</w:t>
-      </w:r>
-      <w:r>
-        <w:t xml:space="preserve"> disimpan pada tabel </w:t>
-      </w:r>
-      <w:r>
-        <w:t>presensi_shalat</w:t>
+        <w:t>berdasar mahasiswa dan tanggal</w:t>
       </w:r>
       <w:r>
         <w:t xml:space="preserve">, </w:t>
@@ -8464,7 +8465,6 @@
         <w:t xml:space="preserve"> berikut ini.</w:t>
       </w:r>
     </w:p>
-    <w:p/>
     <w:p>
       <w:pPr>
         <w:ind w:left="851"/>
@@ -9454,7 +9454,13 @@
         <w:pStyle w:val="ListParagraph"/>
       </w:pPr>
       <w:r>
-        <w:t xml:space="preserve">Tabel udzur shalat terdiri dari beberapa kolom yang difungsikan untuk menyimpan  data udzur shalat berdasar mahasiswa, tanggal dan waktu shalat. Setiap data udzur shalat disimpan pada tabel shalat_udzur, </w:t>
+        <w:t>Tabel udzur shalat terdiri dari beberapa kolom y</w:t>
+      </w:r>
+      <w:r>
+        <w:t>ang difungsikan untuk menyimpan</w:t>
+      </w:r>
+      <w:r>
+        <w:t xml:space="preserve"> data udzur shalat berdasar mahasiswa, tanggal dan waktu shalat. Setiap data udzur shalat disimpan pada tabel shalat_udzur, </w:t>
       </w:r>
       <w:r>
         <w:rPr>
@@ -10462,13 +10468,28 @@
         <w:pStyle w:val="ListParagraph"/>
       </w:pPr>
       <w:r>
-        <w:t xml:space="preserve">Tabel presensi manual shalat terdiri dari beberapa kolom yang difungsikan untuk menyimpan data presensi manual shalat yang diajukan oleh aktor Mahasiswa ketika mengalami kendala atau udzur sehingga tidak bisa </w:t>
+        <w:t xml:space="preserve">Tabel presensi manual shalat terdiri dari beberapa kolom yang difungsikan untuk menyimpan data presensi manual shalat yang diajukan oleh </w:t>
+      </w:r>
+      <w:r>
+        <w:t>m</w:t>
+      </w:r>
+      <w:r>
+        <w:t>ahasiswa ketika mengalami kendala atau udzur sehingga tidak bisa</w:t>
+      </w:r>
+      <w:r>
+        <w:t xml:space="preserve"> </w:t>
+      </w:r>
+      <w:r>
+        <w:lastRenderedPageBreak/>
+        <w:t>melakukan</w:t>
+      </w:r>
+      <w:r>
+        <w:t xml:space="preserve"> </w:t>
       </w:r>
       <w:r>
         <w:rPr>
           <w:i/>
         </w:rPr>
-        <w:lastRenderedPageBreak/>
         <w:t xml:space="preserve">tapping </w:t>
       </w:r>
       <w:r>
@@ -10479,6 +10500,15 @@
           <w:i/>
         </w:rPr>
         <w:t>fingerprint</w:t>
+      </w:r>
+      <w:r>
+        <w:rPr>
+          <w:i/>
+        </w:rPr>
+        <w:t xml:space="preserve"> </w:t>
+      </w:r>
+      <w:r>
+        <w:t>saat mengisi kehadiran shalat wajib</w:t>
       </w:r>
       <w:r>
         <w:t>. Data dalam tabel presensi manual shalat ini disimpan</w:t>
@@ -11001,7 +11031,96 @@
                 <w:lang w:val="id-ID"/>
               </w:rPr>
             </w:pPr>
-            <w:r>
+          </w:p>
+        </w:tc>
+      </w:tr>
+      <w:tr>
+        <w:tc>
+          <w:tcPr>
+            <w:tcW w:w="510" w:type="dxa"/>
+          </w:tcPr>
+          <w:p>
+            <w:pPr>
+              <w:pStyle w:val="ListParagraph"/>
+              <w:ind w:left="0"/>
+              <w:rPr>
+                <w:rFonts w:asciiTheme="majorBidi" w:hAnsiTheme="majorBidi" w:cstheme="majorBidi"/>
+                <w:bCs/>
+                <w:noProof/>
+                <w:lang w:val="id-ID"/>
+              </w:rPr>
+            </w:pPr>
+            <w:r>
+              <w:rPr>
+                <w:rFonts w:asciiTheme="majorBidi" w:hAnsiTheme="majorBidi" w:cstheme="majorBidi"/>
+                <w:bCs/>
+                <w:noProof/>
+                <w:lang w:val="id-ID"/>
+              </w:rPr>
+              <w:t>4</w:t>
+            </w:r>
+          </w:p>
+        </w:tc>
+        <w:tc>
+          <w:tcPr>
+            <w:tcW w:w="3177" w:type="dxa"/>
+          </w:tcPr>
+          <w:p>
+            <w:pPr>
+              <w:pStyle w:val="ListParagraph"/>
+              <w:ind w:left="0"/>
+              <w:rPr>
+                <w:rFonts w:asciiTheme="majorBidi" w:hAnsiTheme="majorBidi" w:cstheme="majorBidi"/>
+                <w:bCs/>
+                <w:noProof/>
+                <w:lang w:val="id-ID"/>
+              </w:rPr>
+            </w:pPr>
+            <w:r>
+              <w:rPr>
+                <w:rFonts w:asciiTheme="majorBidi" w:hAnsiTheme="majorBidi" w:cstheme="majorBidi"/>
+                <w:bCs/>
+                <w:noProof/>
+                <w:lang w:val="id-ID"/>
+              </w:rPr>
+              <w:t>waktu_shalat</w:t>
+            </w:r>
+          </w:p>
+        </w:tc>
+        <w:tc>
+          <w:tcPr>
+            <w:tcW w:w="1494" w:type="dxa"/>
+          </w:tcPr>
+          <w:p>
+            <w:pPr>
+              <w:pStyle w:val="ListParagraph"/>
+              <w:ind w:left="0"/>
+              <w:rPr>
+                <w:rFonts w:asciiTheme="majorBidi" w:hAnsiTheme="majorBidi" w:cstheme="majorBidi"/>
+                <w:bCs/>
+                <w:noProof/>
+                <w:lang w:val="id-ID"/>
+              </w:rPr>
+            </w:pPr>
+            <w:r>
+              <w:rPr>
+                <w:rFonts w:asciiTheme="majorBidi" w:hAnsiTheme="majorBidi" w:cstheme="majorBidi"/>
+                <w:bCs/>
+                <w:noProof/>
+                <w:lang w:val="id-ID"/>
+              </w:rPr>
+              <w:t>varchar(7)</w:t>
+            </w:r>
+          </w:p>
+        </w:tc>
+        <w:tc>
+          <w:tcPr>
+            <w:tcW w:w="1464" w:type="dxa"/>
+          </w:tcPr>
+          <w:p>
+            <w:pPr>
+              <w:pStyle w:val="ListParagraph"/>
+              <w:ind w:left="0"/>
               <w:rPr>
                 <w:rFonts w:asciiTheme="majorBidi" w:hAnsiTheme="majorBidi" w:cstheme="majorBidi"/>
                 <w:bCs/>
@@ -11010,8 +11129,7 @@
                 <w:noProof/>
                 <w:lang w:val="id-ID"/>
               </w:rPr>
-              <w:t>no</w:t>
-            </w:r>
+            </w:pPr>
           </w:p>
         </w:tc>
       </w:tr>
@@ -11038,7 +11156,7 @@
                 <w:noProof/>
                 <w:lang w:val="id-ID"/>
               </w:rPr>
-              <w:t>4</w:t>
+              <w:t>5</w:t>
             </w:r>
           </w:p>
         </w:tc>
@@ -11064,7 +11182,7 @@
                 <w:noProof/>
                 <w:lang w:val="id-ID"/>
               </w:rPr>
-              <w:t>waktu_shalat</w:t>
+              <w:t>keterangan</w:t>
             </w:r>
           </w:p>
         </w:tc>
@@ -11090,7 +11208,7 @@
                 <w:noProof/>
                 <w:lang w:val="id-ID"/>
               </w:rPr>
-              <w:t>varchar(7)</w:t>
+              <w:t>varchar(5)</w:t>
             </w:r>
           </w:p>
         </w:tc>
@@ -11111,7 +11229,96 @@
                 <w:lang w:val="id-ID"/>
               </w:rPr>
             </w:pPr>
-            <w:r>
+          </w:p>
+        </w:tc>
+      </w:tr>
+      <w:tr>
+        <w:tc>
+          <w:tcPr>
+            <w:tcW w:w="510" w:type="dxa"/>
+          </w:tcPr>
+          <w:p>
+            <w:pPr>
+              <w:pStyle w:val="ListParagraph"/>
+              <w:ind w:left="0"/>
+              <w:rPr>
+                <w:rFonts w:asciiTheme="majorBidi" w:hAnsiTheme="majorBidi" w:cstheme="majorBidi"/>
+                <w:bCs/>
+                <w:noProof/>
+                <w:lang w:val="id-ID"/>
+              </w:rPr>
+            </w:pPr>
+            <w:r>
+              <w:rPr>
+                <w:rFonts w:asciiTheme="majorBidi" w:hAnsiTheme="majorBidi" w:cstheme="majorBidi"/>
+                <w:bCs/>
+                <w:noProof/>
+                <w:lang w:val="id-ID"/>
+              </w:rPr>
+              <w:t>6</w:t>
+            </w:r>
+          </w:p>
+        </w:tc>
+        <w:tc>
+          <w:tcPr>
+            <w:tcW w:w="3177" w:type="dxa"/>
+          </w:tcPr>
+          <w:p>
+            <w:pPr>
+              <w:pStyle w:val="ListParagraph"/>
+              <w:ind w:left="0"/>
+              <w:rPr>
+                <w:rFonts w:asciiTheme="majorBidi" w:hAnsiTheme="majorBidi" w:cstheme="majorBidi"/>
+                <w:bCs/>
+                <w:noProof/>
+                <w:lang w:val="id-ID"/>
+              </w:rPr>
+            </w:pPr>
+            <w:r>
+              <w:rPr>
+                <w:rFonts w:asciiTheme="majorBidi" w:hAnsiTheme="majorBidi" w:cstheme="majorBidi"/>
+                <w:bCs/>
+                <w:noProof/>
+                <w:lang w:val="id-ID"/>
+              </w:rPr>
+              <w:t>diajukan</w:t>
+            </w:r>
+          </w:p>
+        </w:tc>
+        <w:tc>
+          <w:tcPr>
+            <w:tcW w:w="1494" w:type="dxa"/>
+          </w:tcPr>
+          <w:p>
+            <w:pPr>
+              <w:pStyle w:val="ListParagraph"/>
+              <w:ind w:left="0"/>
+              <w:rPr>
+                <w:rFonts w:asciiTheme="majorBidi" w:hAnsiTheme="majorBidi" w:cstheme="majorBidi"/>
+                <w:bCs/>
+                <w:noProof/>
+                <w:lang w:val="id-ID"/>
+              </w:rPr>
+            </w:pPr>
+            <w:r>
+              <w:rPr>
+                <w:rFonts w:asciiTheme="majorBidi" w:hAnsiTheme="majorBidi" w:cstheme="majorBidi"/>
+                <w:bCs/>
+                <w:noProof/>
+                <w:lang w:val="id-ID"/>
+              </w:rPr>
+              <w:t>datetime</w:t>
+            </w:r>
+          </w:p>
+        </w:tc>
+        <w:tc>
+          <w:tcPr>
+            <w:tcW w:w="1464" w:type="dxa"/>
+          </w:tcPr>
+          <w:p>
+            <w:pPr>
+              <w:pStyle w:val="ListParagraph"/>
+              <w:ind w:left="0"/>
               <w:rPr>
                 <w:rFonts w:asciiTheme="majorBidi" w:hAnsiTheme="majorBidi" w:cstheme="majorBidi"/>
                 <w:bCs/>
@@ -11120,8 +11327,7 @@
                 <w:noProof/>
                 <w:lang w:val="id-ID"/>
               </w:rPr>
-              <w:t>no</w:t>
-            </w:r>
+            </w:pPr>
           </w:p>
         </w:tc>
       </w:tr>
@@ -11148,7 +11354,7 @@
                 <w:noProof/>
                 <w:lang w:val="id-ID"/>
               </w:rPr>
-              <w:t>5</w:t>
+              <w:t>7</w:t>
             </w:r>
           </w:p>
         </w:tc>
@@ -11174,7 +11380,7 @@
                 <w:noProof/>
                 <w:lang w:val="id-ID"/>
               </w:rPr>
-              <w:t>keterangan</w:t>
+              <w:t>disetujui</w:t>
             </w:r>
           </w:p>
         </w:tc>
@@ -11200,7 +11406,7 @@
                 <w:noProof/>
                 <w:lang w:val="id-ID"/>
               </w:rPr>
-              <w:t>varchar(5)</w:t>
+              <w:t>datetime</w:t>
             </w:r>
           </w:p>
         </w:tc>
@@ -11221,7 +11427,96 @@
                 <w:lang w:val="id-ID"/>
               </w:rPr>
             </w:pPr>
-            <w:r>
+          </w:p>
+        </w:tc>
+      </w:tr>
+      <w:tr>
+        <w:tc>
+          <w:tcPr>
+            <w:tcW w:w="510" w:type="dxa"/>
+          </w:tcPr>
+          <w:p>
+            <w:pPr>
+              <w:pStyle w:val="ListParagraph"/>
+              <w:ind w:left="0"/>
+              <w:rPr>
+                <w:rFonts w:asciiTheme="majorBidi" w:hAnsiTheme="majorBidi" w:cstheme="majorBidi"/>
+                <w:bCs/>
+                <w:noProof/>
+                <w:lang w:val="id-ID"/>
+              </w:rPr>
+            </w:pPr>
+            <w:r>
+              <w:rPr>
+                <w:rFonts w:asciiTheme="majorBidi" w:hAnsiTheme="majorBidi" w:cstheme="majorBidi"/>
+                <w:bCs/>
+                <w:noProof/>
+                <w:lang w:val="id-ID"/>
+              </w:rPr>
+              <w:t>8</w:t>
+            </w:r>
+          </w:p>
+        </w:tc>
+        <w:tc>
+          <w:tcPr>
+            <w:tcW w:w="3177" w:type="dxa"/>
+          </w:tcPr>
+          <w:p>
+            <w:pPr>
+              <w:pStyle w:val="ListParagraph"/>
+              <w:ind w:left="0"/>
+              <w:rPr>
+                <w:rFonts w:asciiTheme="majorBidi" w:hAnsiTheme="majorBidi" w:cstheme="majorBidi"/>
+                <w:bCs/>
+                <w:noProof/>
+                <w:lang w:val="id-ID"/>
+              </w:rPr>
+            </w:pPr>
+            <w:r>
+              <w:rPr>
+                <w:rFonts w:asciiTheme="majorBidi" w:hAnsiTheme="majorBidi" w:cstheme="majorBidi"/>
+                <w:bCs/>
+                <w:noProof/>
+                <w:lang w:val="id-ID"/>
+              </w:rPr>
+              <w:t>direview</w:t>
+            </w:r>
+          </w:p>
+        </w:tc>
+        <w:tc>
+          <w:tcPr>
+            <w:tcW w:w="1494" w:type="dxa"/>
+          </w:tcPr>
+          <w:p>
+            <w:pPr>
+              <w:pStyle w:val="ListParagraph"/>
+              <w:ind w:left="0"/>
+              <w:rPr>
+                <w:rFonts w:asciiTheme="majorBidi" w:hAnsiTheme="majorBidi" w:cstheme="majorBidi"/>
+                <w:bCs/>
+                <w:noProof/>
+                <w:lang w:val="id-ID"/>
+              </w:rPr>
+            </w:pPr>
+            <w:r>
+              <w:rPr>
+                <w:rFonts w:asciiTheme="majorBidi" w:hAnsiTheme="majorBidi" w:cstheme="majorBidi"/>
+                <w:bCs/>
+                <w:noProof/>
+                <w:lang w:val="id-ID"/>
+              </w:rPr>
+              <w:t>datetime</w:t>
+            </w:r>
+          </w:p>
+        </w:tc>
+        <w:tc>
+          <w:tcPr>
+            <w:tcW w:w="1464" w:type="dxa"/>
+          </w:tcPr>
+          <w:p>
+            <w:pPr>
+              <w:pStyle w:val="ListParagraph"/>
+              <w:ind w:left="0"/>
               <w:rPr>
                 <w:rFonts w:asciiTheme="majorBidi" w:hAnsiTheme="majorBidi" w:cstheme="majorBidi"/>
                 <w:bCs/>
@@ -11230,338 +11525,7 @@
                 <w:noProof/>
                 <w:lang w:val="id-ID"/>
               </w:rPr>
-              <w:t>no</w:t>
-            </w:r>
-          </w:p>
-        </w:tc>
-      </w:tr>
-      <w:tr>
-        <w:tc>
-          <w:tcPr>
-            <w:tcW w:w="510" w:type="dxa"/>
-          </w:tcPr>
-          <w:p>
-            <w:pPr>
-              <w:pStyle w:val="ListParagraph"/>
-              <w:ind w:left="0"/>
-              <w:rPr>
-                <w:rFonts w:asciiTheme="majorBidi" w:hAnsiTheme="majorBidi" w:cstheme="majorBidi"/>
-                <w:bCs/>
-                <w:noProof/>
-                <w:lang w:val="id-ID"/>
-              </w:rPr>
-            </w:pPr>
-            <w:r>
-              <w:rPr>
-                <w:rFonts w:asciiTheme="majorBidi" w:hAnsiTheme="majorBidi" w:cstheme="majorBidi"/>
-                <w:bCs/>
-                <w:noProof/>
-                <w:lang w:val="id-ID"/>
-              </w:rPr>
-              <w:t>6</w:t>
-            </w:r>
-          </w:p>
-        </w:tc>
-        <w:tc>
-          <w:tcPr>
-            <w:tcW w:w="3177" w:type="dxa"/>
-          </w:tcPr>
-          <w:p>
-            <w:pPr>
-              <w:pStyle w:val="ListParagraph"/>
-              <w:ind w:left="0"/>
-              <w:rPr>
-                <w:rFonts w:asciiTheme="majorBidi" w:hAnsiTheme="majorBidi" w:cstheme="majorBidi"/>
-                <w:bCs/>
-                <w:noProof/>
-                <w:lang w:val="id-ID"/>
-              </w:rPr>
-            </w:pPr>
-            <w:r>
-              <w:rPr>
-                <w:rFonts w:asciiTheme="majorBidi" w:hAnsiTheme="majorBidi" w:cstheme="majorBidi"/>
-                <w:bCs/>
-                <w:noProof/>
-                <w:lang w:val="id-ID"/>
-              </w:rPr>
-              <w:t>diajukan</w:t>
-            </w:r>
-          </w:p>
-        </w:tc>
-        <w:tc>
-          <w:tcPr>
-            <w:tcW w:w="1494" w:type="dxa"/>
-          </w:tcPr>
-          <w:p>
-            <w:pPr>
-              <w:pStyle w:val="ListParagraph"/>
-              <w:ind w:left="0"/>
-              <w:rPr>
-                <w:rFonts w:asciiTheme="majorBidi" w:hAnsiTheme="majorBidi" w:cstheme="majorBidi"/>
-                <w:bCs/>
-                <w:noProof/>
-                <w:lang w:val="id-ID"/>
-              </w:rPr>
-            </w:pPr>
-            <w:r>
-              <w:rPr>
-                <w:rFonts w:asciiTheme="majorBidi" w:hAnsiTheme="majorBidi" w:cstheme="majorBidi"/>
-                <w:bCs/>
-                <w:noProof/>
-                <w:lang w:val="id-ID"/>
-              </w:rPr>
-              <w:t>datetime</w:t>
-            </w:r>
-          </w:p>
-        </w:tc>
-        <w:tc>
-          <w:tcPr>
-            <w:tcW w:w="1464" w:type="dxa"/>
-          </w:tcPr>
-          <w:p>
-            <w:pPr>
-              <w:pStyle w:val="ListParagraph"/>
-              <w:ind w:left="0"/>
-              <w:rPr>
-                <w:rFonts w:asciiTheme="majorBidi" w:hAnsiTheme="majorBidi" w:cstheme="majorBidi"/>
-                <w:bCs/>
-                <w:i/>
-                <w:iCs/>
-                <w:noProof/>
-                <w:lang w:val="id-ID"/>
-              </w:rPr>
-            </w:pPr>
-            <w:r>
-              <w:rPr>
-                <w:rFonts w:asciiTheme="majorBidi" w:hAnsiTheme="majorBidi" w:cstheme="majorBidi"/>
-                <w:bCs/>
-                <w:i/>
-                <w:iCs/>
-                <w:noProof/>
-                <w:lang w:val="id-ID"/>
-              </w:rPr>
-              <w:t>no</w:t>
-            </w:r>
-          </w:p>
-        </w:tc>
-      </w:tr>
-      <w:tr>
-        <w:tc>
-          <w:tcPr>
-            <w:tcW w:w="510" w:type="dxa"/>
-          </w:tcPr>
-          <w:p>
-            <w:pPr>
-              <w:pStyle w:val="ListParagraph"/>
-              <w:ind w:left="0"/>
-              <w:rPr>
-                <w:rFonts w:asciiTheme="majorBidi" w:hAnsiTheme="majorBidi" w:cstheme="majorBidi"/>
-                <w:bCs/>
-                <w:noProof/>
-                <w:lang w:val="id-ID"/>
-              </w:rPr>
-            </w:pPr>
-            <w:r>
-              <w:rPr>
-                <w:rFonts w:asciiTheme="majorBidi" w:hAnsiTheme="majorBidi" w:cstheme="majorBidi"/>
-                <w:bCs/>
-                <w:noProof/>
-                <w:lang w:val="id-ID"/>
-              </w:rPr>
-              <w:t>7</w:t>
-            </w:r>
-          </w:p>
-        </w:tc>
-        <w:tc>
-          <w:tcPr>
-            <w:tcW w:w="3177" w:type="dxa"/>
-          </w:tcPr>
-          <w:p>
-            <w:pPr>
-              <w:pStyle w:val="ListParagraph"/>
-              <w:ind w:left="0"/>
-              <w:rPr>
-                <w:rFonts w:asciiTheme="majorBidi" w:hAnsiTheme="majorBidi" w:cstheme="majorBidi"/>
-                <w:bCs/>
-                <w:noProof/>
-                <w:lang w:val="id-ID"/>
-              </w:rPr>
-            </w:pPr>
-            <w:r>
-              <w:rPr>
-                <w:rFonts w:asciiTheme="majorBidi" w:hAnsiTheme="majorBidi" w:cstheme="majorBidi"/>
-                <w:bCs/>
-                <w:noProof/>
-                <w:lang w:val="id-ID"/>
-              </w:rPr>
-              <w:t>disetujui</w:t>
-            </w:r>
-          </w:p>
-        </w:tc>
-        <w:tc>
-          <w:tcPr>
-            <w:tcW w:w="1494" w:type="dxa"/>
-          </w:tcPr>
-          <w:p>
-            <w:pPr>
-              <w:pStyle w:val="ListParagraph"/>
-              <w:ind w:left="0"/>
-              <w:rPr>
-                <w:rFonts w:asciiTheme="majorBidi" w:hAnsiTheme="majorBidi" w:cstheme="majorBidi"/>
-                <w:bCs/>
-                <w:noProof/>
-                <w:lang w:val="id-ID"/>
-              </w:rPr>
-            </w:pPr>
-            <w:r>
-              <w:rPr>
-                <w:rFonts w:asciiTheme="majorBidi" w:hAnsiTheme="majorBidi" w:cstheme="majorBidi"/>
-                <w:bCs/>
-                <w:noProof/>
-                <w:lang w:val="id-ID"/>
-              </w:rPr>
-              <w:t>datetime</w:t>
-            </w:r>
-          </w:p>
-        </w:tc>
-        <w:tc>
-          <w:tcPr>
-            <w:tcW w:w="1464" w:type="dxa"/>
-          </w:tcPr>
-          <w:p>
-            <w:pPr>
-              <w:pStyle w:val="ListParagraph"/>
-              <w:ind w:left="0"/>
-              <w:rPr>
-                <w:rFonts w:asciiTheme="majorBidi" w:hAnsiTheme="majorBidi" w:cstheme="majorBidi"/>
-                <w:bCs/>
-                <w:i/>
-                <w:iCs/>
-                <w:noProof/>
-                <w:lang w:val="id-ID"/>
-              </w:rPr>
-            </w:pPr>
-            <w:r>
-              <w:rPr>
-                <w:rFonts w:asciiTheme="majorBidi" w:hAnsiTheme="majorBidi" w:cstheme="majorBidi"/>
-                <w:bCs/>
-                <w:i/>
-                <w:iCs/>
-                <w:noProof/>
-                <w:lang w:val="id-ID"/>
-              </w:rPr>
-              <w:t>no</w:t>
-            </w:r>
-          </w:p>
-        </w:tc>
-      </w:tr>
-      <w:tr>
-        <w:tc>
-          <w:tcPr>
-            <w:tcW w:w="510" w:type="dxa"/>
-          </w:tcPr>
-          <w:p>
-            <w:pPr>
-              <w:pStyle w:val="ListParagraph"/>
-              <w:ind w:left="0"/>
-              <w:rPr>
-                <w:rFonts w:asciiTheme="majorBidi" w:hAnsiTheme="majorBidi" w:cstheme="majorBidi"/>
-                <w:bCs/>
-                <w:noProof/>
-                <w:lang w:val="id-ID"/>
-              </w:rPr>
-            </w:pPr>
-            <w:r>
-              <w:rPr>
-                <w:rFonts w:asciiTheme="majorBidi" w:hAnsiTheme="majorBidi" w:cstheme="majorBidi"/>
-                <w:bCs/>
-                <w:noProof/>
-                <w:lang w:val="id-ID"/>
-              </w:rPr>
-              <w:t>8</w:t>
-            </w:r>
-          </w:p>
-        </w:tc>
-        <w:tc>
-          <w:tcPr>
-            <w:tcW w:w="3177" w:type="dxa"/>
-          </w:tcPr>
-          <w:p>
-            <w:pPr>
-              <w:pStyle w:val="ListParagraph"/>
-              <w:ind w:left="0"/>
-              <w:rPr>
-                <w:rFonts w:asciiTheme="majorBidi" w:hAnsiTheme="majorBidi" w:cstheme="majorBidi"/>
-                <w:bCs/>
-                <w:noProof/>
-                <w:lang w:val="id-ID"/>
-              </w:rPr>
-            </w:pPr>
-            <w:r>
-              <w:rPr>
-                <w:rFonts w:asciiTheme="majorBidi" w:hAnsiTheme="majorBidi" w:cstheme="majorBidi"/>
-                <w:bCs/>
-                <w:noProof/>
-                <w:lang w:val="id-ID"/>
-              </w:rPr>
-              <w:t>direview</w:t>
-            </w:r>
-          </w:p>
-        </w:tc>
-        <w:tc>
-          <w:tcPr>
-            <w:tcW w:w="1494" w:type="dxa"/>
-          </w:tcPr>
-          <w:p>
-            <w:pPr>
-              <w:pStyle w:val="ListParagraph"/>
-              <w:ind w:left="0"/>
-              <w:rPr>
-                <w:rFonts w:asciiTheme="majorBidi" w:hAnsiTheme="majorBidi" w:cstheme="majorBidi"/>
-                <w:bCs/>
-                <w:noProof/>
-                <w:lang w:val="id-ID"/>
-              </w:rPr>
-            </w:pPr>
-            <w:r>
-              <w:rPr>
-                <w:rFonts w:asciiTheme="majorBidi" w:hAnsiTheme="majorBidi" w:cstheme="majorBidi"/>
-                <w:bCs/>
-                <w:noProof/>
-                <w:lang w:val="id-ID"/>
-              </w:rPr>
-              <w:t>datetime</w:t>
-            </w:r>
-          </w:p>
-        </w:tc>
-        <w:tc>
-          <w:tcPr>
-            <w:tcW w:w="1464" w:type="dxa"/>
-          </w:tcPr>
-          <w:p>
-            <w:pPr>
-              <w:pStyle w:val="ListParagraph"/>
-              <w:ind w:left="0"/>
-              <w:rPr>
-                <w:rFonts w:asciiTheme="majorBidi" w:hAnsiTheme="majorBidi" w:cstheme="majorBidi"/>
-                <w:bCs/>
-                <w:i/>
-                <w:iCs/>
-                <w:noProof/>
-                <w:lang w:val="id-ID"/>
-              </w:rPr>
-            </w:pPr>
-            <w:r>
-              <w:rPr>
-                <w:rFonts w:asciiTheme="majorBidi" w:hAnsiTheme="majorBidi" w:cstheme="majorBidi"/>
-                <w:bCs/>
-                <w:i/>
-                <w:iCs/>
-                <w:noProof/>
-                <w:lang w:val="id-ID"/>
-              </w:rPr>
-              <w:t>no</w:t>
-            </w:r>
+            </w:pPr>
           </w:p>
         </w:tc>
       </w:tr>
@@ -12178,7 +12142,20 @@
         <w:pStyle w:val="ListParagraph"/>
       </w:pPr>
       <w:r>
-        <w:t xml:space="preserve">Tabel presensi ta’lim rutin terdiri dari beberapa kolom yang difungsikan untuk menyimpan data presensi ta’lim rutin bulanan dan ta’lim rutin pekanan  yang berasal dari </w:t>
+        <w:t xml:space="preserve">Tabel presensi ta’lim rutin terdiri dari beberapa kolom yang difungsikan untuk menyimpan data </w:t>
+      </w:r>
+      <w:r>
+        <w:t>kehadiran mahasiswa pada ta’lim rutin bulanan atau</w:t>
+      </w:r>
+      <w:r>
+        <w:t xml:space="preserve"> </w:t>
+      </w:r>
+      <w:r>
+        <w:lastRenderedPageBreak/>
+        <w:t>ta’lim rutin pekanan</w:t>
+      </w:r>
+      <w:r>
+        <w:t xml:space="preserve"> yang berasal dari </w:t>
       </w:r>
       <w:r>
         <w:rPr>
@@ -12196,11 +12173,7 @@
         <w:t>fingerprint</w:t>
       </w:r>
       <w:r>
-        <w:t xml:space="preserve">. Setiap data presensi </w:t>
-      </w:r>
-      <w:r>
-        <w:lastRenderedPageBreak/>
-        <w:t xml:space="preserve">ta’lim rutin disimpan pada tabel presensi_talim_rutin, </w:t>
+        <w:t xml:space="preserve">. Setiap data presensi ta’lim rutin disimpan pada tabel presensi_talim_rutin, </w:t>
       </w:r>
       <w:r>
         <w:rPr>
@@ -12615,31 +12588,19 @@
         <w:pStyle w:val="ListParagraph"/>
       </w:pPr>
       <w:r>
-        <w:t xml:space="preserve">Tabel udzur ta’lim </w:t>
-      </w:r>
-      <w:r>
-        <w:t>rutin</w:t>
-      </w:r>
-      <w:r>
-        <w:t xml:space="preserve"> terdiri dari beberapa kolom yang difungsikan untuk menyimpan data ketidakhadiran mahasiswa terhadap kegiatan ta’lim </w:t>
-      </w:r>
-      <w:r>
-        <w:t>rutin bulanan dan ta’lim rutin pekanan</w:t>
-      </w:r>
-      <w:r>
-        <w:t xml:space="preserve"> yang telah diadakan. Setiap data udzur ta’lim </w:t>
-      </w:r>
-      <w:r>
-        <w:t>rutin</w:t>
-      </w:r>
-      <w:r>
-        <w:t xml:space="preserve"> disimpan pada tabel talim_</w:t>
-      </w:r>
-      <w:r>
-        <w:t>rutin</w:t>
-      </w:r>
-      <w:r>
-        <w:t xml:space="preserve">_udzur, </w:t>
+        <w:t xml:space="preserve">Tabel udzur ta’lim rutin terdiri dari beberapa kolom yang difungsikan untuk menyimpan data </w:t>
+      </w:r>
+      <w:r>
+        <w:t xml:space="preserve">udzur </w:t>
+      </w:r>
+      <w:r>
+        <w:t>ketidakhadiran mahasiswa terhadap kegiatan ta’li</w:t>
+      </w:r>
+      <w:r>
+        <w:t>m rutin bulanan atau</w:t>
+      </w:r>
+      <w:r>
+        <w:t xml:space="preserve"> ta’lim rutin pekanan yang telah diadakan. Setiap data udzur ta’lim rutin disimpan pada tabel talim_rutin_udzur, </w:t>
       </w:r>
       <w:r>
         <w:rPr>
@@ -12647,23 +12608,7 @@
           <w:bCs/>
           <w:noProof/>
         </w:rPr>
-        <w:t>untuk keterangan lebih jelas dapat dilihat pada struktur Ta</w:t>
-      </w:r>
-      <w:r>
-        <w:rPr>
-          <w:rFonts w:asciiTheme="majorBidi" w:hAnsiTheme="majorBidi" w:cstheme="majorBidi"/>
-          <w:bCs/>
-          <w:noProof/>
-        </w:rPr>
-        <w:t>bel 4.26</w:t>
-      </w:r>
-      <w:r>
-        <w:rPr>
-          <w:rFonts w:asciiTheme="majorBidi" w:hAnsiTheme="majorBidi" w:cstheme="majorBidi"/>
-          <w:bCs/>
-          <w:noProof/>
-        </w:rPr>
-        <w:t xml:space="preserve"> berikut ini.</w:t>
+        <w:t>untuk keterangan lebih jelas dapat dilihat pada struktur Tabel 4.26 berikut ini.</w:t>
       </w:r>
     </w:p>
     <w:p>
@@ -13579,7 +13524,7 @@
         </w:rPr>
       </w:pPr>
       <w:r>
-        <w:t xml:space="preserve">Tabel ta’lim pembina terdiri dari beberapa kolom yang mengidentifikasikan tentang data pelaksanaan jadwal ta’lim yang dipimpin oleh masing-masing pembina mahasiswa. Setiap data ta’lim pembina disimpan pada tabel talim_pembina </w:t>
+        <w:t xml:space="preserve">Tabel ta’lim pembina terdiri dari beberapa kolom yang mengidentifikasikan tentang data pelaksanaan jadwal ta’lim yang dipimpin oleh pembina mahasiswa. Setiap data ta’lim pembina disimpan pada tabel talim_pembina </w:t>
       </w:r>
       <w:r>
         <w:rPr>
@@ -13590,31 +13535,7 @@
         <w:t>untuk keterangan lebih jelas dapat dilihat pada struktur Tabel 4.27 berikut ini.</w:t>
       </w:r>
     </w:p>
-    <w:p>
-      <w:pPr>
-        <w:pStyle w:val="ListParagraph"/>
-        <w:rPr>
-          <w:rFonts w:asciiTheme="majorBidi" w:hAnsiTheme="majorBidi" w:cstheme="majorBidi"/>
-          <w:bCs/>
-          <w:noProof/>
-        </w:rPr>
-      </w:pPr>
-    </w:p>
-    <w:p>
-      <w:pPr>
-        <w:pStyle w:val="ListParagraph"/>
-        <w:rPr>
-          <w:rFonts w:asciiTheme="majorBidi" w:hAnsiTheme="majorBidi" w:cstheme="majorBidi"/>
-          <w:bCs/>
-          <w:noProof/>
-        </w:rPr>
-      </w:pPr>
-    </w:p>
-    <w:p>
-      <w:pPr>
-        <w:pStyle w:val="ListParagraph"/>
-      </w:pPr>
-    </w:p>
+    <w:p/>
     <w:p>
       <w:pPr>
         <w:ind w:left="851"/>
@@ -13632,6 +13553,7 @@
           <w:bCs/>
           <w:noProof/>
         </w:rPr>
+        <w:lastRenderedPageBreak/>
         <w:t xml:space="preserve">Tabel 4.27 </w:t>
       </w:r>
       <w:r>
@@ -14220,13 +14142,16 @@
         <w:t>kehadiran mahasiswa</w:t>
       </w:r>
       <w:r>
+        <w:t xml:space="preserve"> binaan</w:t>
+      </w:r>
+      <w:r>
         <w:t xml:space="preserve"> pada </w:t>
       </w:r>
       <w:r>
         <w:t>ta’lim</w:t>
       </w:r>
       <w:r>
-        <w:t xml:space="preserve"> yang diadakan oleh masing-masing pembina mahasiswa</w:t>
+        <w:t xml:space="preserve"> yang diadakan oleh pembina mahasiswa</w:t>
       </w:r>
       <w:r>
         <w:t xml:space="preserve">. Setiap data presensi ta’lim </w:t>
@@ -14680,43 +14605,13 @@
         <w:pStyle w:val="ListParagraph"/>
       </w:pPr>
       <w:r>
-        <w:t xml:space="preserve">Tabel udzur ta’lim </w:t>
-      </w:r>
-      <w:r>
-        <w:t>pembina</w:t>
-      </w:r>
-      <w:r>
-        <w:t xml:space="preserve"> terdiri dari beberapa kolom yang difungsikan untuk menyimpan data </w:t>
-      </w:r>
-      <w:r>
-        <w:t>ketidakhadiran mahasiswa terhadap</w:t>
-      </w:r>
-      <w:r>
-        <w:t xml:space="preserve"> </w:t>
-      </w:r>
-      <w:r>
-        <w:t xml:space="preserve">kegiatan </w:t>
-      </w:r>
-      <w:r>
-        <w:t xml:space="preserve">ta’lim </w:t>
-      </w:r>
-      <w:r>
-        <w:t>pembina yang telah diadakan</w:t>
-      </w:r>
-      <w:r>
-        <w:t xml:space="preserve">. Setiap data udzur ta’lim </w:t>
-      </w:r>
-      <w:r>
-        <w:t>pembina</w:t>
-      </w:r>
-      <w:r>
-        <w:t xml:space="preserve"> disimpan pada tabel talim_</w:t>
-      </w:r>
-      <w:r>
-        <w:t>pembina</w:t>
-      </w:r>
-      <w:r>
-        <w:t xml:space="preserve">_udzur, </w:t>
+        <w:t xml:space="preserve">Tabel udzur ta’lim pembina terdiri dari beberapa kolom yang difungsikan untuk menyimpan data </w:t>
+      </w:r>
+      <w:r>
+        <w:t xml:space="preserve">udzur </w:t>
+      </w:r>
+      <w:r>
+        <w:t xml:space="preserve">ketidakhadiran mahasiswa terhadap kegiatan ta’lim pembina yang telah diadakan. Setiap data udzur ta’lim pembina disimpan pada tabel talim_pembina_udzur, </w:t>
       </w:r>
       <w:r>
         <w:rPr>
@@ -14724,23 +14619,7 @@
           <w:bCs/>
           <w:noProof/>
         </w:rPr>
-        <w:t xml:space="preserve">untuk keterangan lebih jelas dapat </w:t>
-      </w:r>
-      <w:r>
-        <w:rPr>
-          <w:rFonts w:asciiTheme="majorBidi" w:hAnsiTheme="majorBidi" w:cstheme="majorBidi"/>
-          <w:bCs/>
-          <w:noProof/>
-        </w:rPr>
-        <w:t>dilihat pada struktur Tabel 4.29</w:t>
-      </w:r>
-      <w:r>
-        <w:rPr>
-          <w:rFonts w:asciiTheme="majorBidi" w:hAnsiTheme="majorBidi" w:cstheme="majorBidi"/>
-          <w:bCs/>
-          <w:noProof/>
-        </w:rPr>
-        <w:t xml:space="preserve"> berikut ini.</w:t>
+        <w:t>untuk keterangan lebih jelas dapat dilihat pada struktur Tabel 4.29 berikut ini.</w:t>
       </w:r>
     </w:p>
     <w:p>
@@ -15275,7 +15154,6 @@
                 <w:noProof/>
                 <w:lang w:val="id-ID"/>
               </w:rPr>
-              <w:lastRenderedPageBreak/>
               <w:t>4</w:t>
             </w:r>
           </w:p>
@@ -15375,6 +15253,7 @@
                 <w:noProof/>
                 <w:lang w:val="id-ID"/>
               </w:rPr>
+              <w:lastRenderedPageBreak/>
               <w:t>5</w:t>
             </w:r>
           </w:p>
@@ -15680,7 +15559,7 @@
         <w:t>kegiatan tahsin</w:t>
       </w:r>
       <w:r>
-        <w:t xml:space="preserve"> yang dipimpin oleh masing-masing pembina mahasiswa. Setiap data </w:t>
+        <w:t xml:space="preserve"> yang dipimpin oleh pembina mahasiswa. Setiap data </w:t>
       </w:r>
       <w:r>
         <w:t>tahsin</w:t>
@@ -16319,31 +16198,13 @@
         <w:pStyle w:val="ListParagraph"/>
       </w:pPr>
       <w:r>
-        <w:t xml:space="preserve">Tabel presensi </w:t>
-      </w:r>
-      <w:r>
-        <w:t>tahsin</w:t>
-      </w:r>
-      <w:r>
-        <w:t xml:space="preserve"> terdiri dari beberapa kolom yang difungsikan untuk menyimpan data kehadiran mahasiswa pada </w:t>
-      </w:r>
-      <w:r>
-        <w:t>kegiatan tahsin</w:t>
-      </w:r>
-      <w:r>
-        <w:t xml:space="preserve"> yang diadakan oleh masing-masing pembina mahasiswa. Setiap data presensi </w:t>
-      </w:r>
-      <w:r>
-        <w:t>tahsin</w:t>
-      </w:r>
-      <w:r>
-        <w:t xml:space="preserve"> disimpan pada tabel presensi_</w:t>
-      </w:r>
-      <w:r>
-        <w:t>tahsin</w:t>
-      </w:r>
-      <w:r>
-        <w:t xml:space="preserve">, </w:t>
+        <w:t xml:space="preserve">Tabel presensi tahsin terdiri dari beberapa kolom yang difungsikan untuk menyimpan data kehadiran mahasiswa </w:t>
+      </w:r>
+      <w:r>
+        <w:t xml:space="preserve">binaan </w:t>
+      </w:r>
+      <w:r>
+        <w:t xml:space="preserve">pada kegiatan tahsin yang diadakan oleh pembina mahasiswa. Setiap data presensi tahsin disimpan pada tabel presensi_tahsin, </w:t>
       </w:r>
       <w:r>
         <w:rPr>
@@ -16351,23 +16212,7 @@
           <w:bCs/>
           <w:noProof/>
         </w:rPr>
-        <w:t xml:space="preserve">untuk keterangan lebih jelas dapat </w:t>
-      </w:r>
-      <w:r>
-        <w:rPr>
-          <w:rFonts w:asciiTheme="majorBidi" w:hAnsiTheme="majorBidi" w:cstheme="majorBidi"/>
-          <w:bCs/>
-          <w:noProof/>
-        </w:rPr>
-        <w:t>dilihat pada struktur Tabel 4.31</w:t>
-      </w:r>
-      <w:r>
-        <w:rPr>
-          <w:rFonts w:asciiTheme="majorBidi" w:hAnsiTheme="majorBidi" w:cstheme="majorBidi"/>
-          <w:bCs/>
-          <w:noProof/>
-        </w:rPr>
-        <w:t xml:space="preserve"> berikut ini.</w:t>
+        <w:t>untuk keterangan lebih jelas dapat dilihat pada struktur Tabel 4.31 berikut ini.</w:t>
       </w:r>
     </w:p>
     <w:p>
@@ -16773,32 +16618,17 @@
         <w:pStyle w:val="ListParagraph"/>
       </w:pPr>
       <w:r>
+        <w:t xml:space="preserve">Tabel udzur tahsin terdiri dari beberapa kolom yang difungsikan untuk menyimpan data </w:t>
+      </w:r>
+      <w:r>
+        <w:t xml:space="preserve">udzur </w:t>
+      </w:r>
+      <w:r>
+        <w:t xml:space="preserve">ketidakhadiran mahasiswa terhadap kegiatan tahsin </w:t>
+      </w:r>
+      <w:r>
         <w:lastRenderedPageBreak/>
-        <w:t xml:space="preserve">Tabel udzur </w:t>
-      </w:r>
-      <w:r>
-        <w:t>tahsin</w:t>
-      </w:r>
-      <w:r>
-        <w:t xml:space="preserve"> terdiri dari beberapa kolom yang difungsikan untuk menyimpan data ketidakhadiran mahasiswa terhadap kegiatan </w:t>
-      </w:r>
-      <w:r>
-        <w:t>tahsin</w:t>
-      </w:r>
-      <w:r>
-        <w:t xml:space="preserve"> yang telah diadakan. Setiap data udzur </w:t>
-      </w:r>
-      <w:r>
-        <w:t>tahsin</w:t>
-      </w:r>
-      <w:r>
-        <w:t xml:space="preserve"> disimpan pada tabel </w:t>
-      </w:r>
-      <w:r>
-        <w:t>tahsin</w:t>
-      </w:r>
-      <w:r>
-        <w:t xml:space="preserve">_udzur, </w:t>
+        <w:t xml:space="preserve">yang telah diadakan. Setiap data udzur tahsin disimpan pada tabel tahsin_udzur, </w:t>
       </w:r>
       <w:r>
         <w:rPr>
@@ -16806,23 +16636,7 @@
           <w:bCs/>
           <w:noProof/>
         </w:rPr>
-        <w:t>untuk keterangan lebih jelas dapat dilihat pada struktur Ta</w:t>
-      </w:r>
-      <w:r>
-        <w:rPr>
-          <w:rFonts w:asciiTheme="majorBidi" w:hAnsiTheme="majorBidi" w:cstheme="majorBidi"/>
-          <w:bCs/>
-          <w:noProof/>
-        </w:rPr>
-        <w:t>bel 4.32</w:t>
-      </w:r>
-      <w:r>
-        <w:rPr>
-          <w:rFonts w:asciiTheme="majorBidi" w:hAnsiTheme="majorBidi" w:cstheme="majorBidi"/>
-          <w:bCs/>
-          <w:noProof/>
-        </w:rPr>
-        <w:t xml:space="preserve"> berikut ini.</w:t>
+        <w:t>untuk keterangan lebih jelas dapat dilihat pada struktur Tabel 4.32 berikut ini.</w:t>
       </w:r>
     </w:p>
     <w:p>
@@ -17741,31 +17555,7 @@
         <w:pStyle w:val="ListParagraph"/>
       </w:pPr>
       <w:r>
-        <w:t xml:space="preserve">Tabel </w:t>
-      </w:r>
-      <w:r>
-        <w:t>juz</w:t>
-      </w:r>
-      <w:r>
-        <w:t xml:space="preserve"> terdiri dari beberapa kolom yang mengidentifikasikan tentang data </w:t>
-      </w:r>
-      <w:r>
-        <w:t>juz yang ada dalam Al-Quran</w:t>
-      </w:r>
-      <w:r>
-        <w:t xml:space="preserve">. Setiap data </w:t>
-      </w:r>
-      <w:r>
-        <w:t>juz</w:t>
-      </w:r>
-      <w:r>
-        <w:t xml:space="preserve"> disimpan pada tabel </w:t>
-      </w:r>
-      <w:r>
-        <w:t>juz,</w:t>
-      </w:r>
-      <w:r>
-        <w:t xml:space="preserve"> </w:t>
+        <w:t xml:space="preserve">Tabel juz terdiri dari beberapa kolom yang mengidentifikasikan tentang data juz yang ada dalam Al-Quran. Setiap data juz disimpan pada tabel juz, </w:t>
       </w:r>
       <w:r>
         <w:rPr>
@@ -17773,23 +17563,7 @@
           <w:bCs/>
           <w:noProof/>
         </w:rPr>
-        <w:t>untuk keterangan lebih jelas dapat dilihat pada stru</w:t>
-      </w:r>
-      <w:r>
-        <w:rPr>
-          <w:rFonts w:asciiTheme="majorBidi" w:hAnsiTheme="majorBidi" w:cstheme="majorBidi"/>
-          <w:bCs/>
-          <w:noProof/>
-        </w:rPr>
-        <w:t>ktur Tabel 4.33</w:t>
-      </w:r>
-      <w:r>
-        <w:rPr>
-          <w:rFonts w:asciiTheme="majorBidi" w:hAnsiTheme="majorBidi" w:cstheme="majorBidi"/>
-          <w:bCs/>
-          <w:noProof/>
-        </w:rPr>
-        <w:t xml:space="preserve"> berikut ini.</w:t>
+        <w:t>untuk keterangan lebih jelas dapat dilihat pada struktur Tabel 4.33 berikut ini.</w:t>
       </w:r>
     </w:p>
     <w:p>
@@ -18178,31 +17952,7 @@
         <w:pStyle w:val="ListParagraph"/>
       </w:pPr>
       <w:r>
-        <w:t xml:space="preserve">Tabel </w:t>
-      </w:r>
-      <w:r>
-        <w:t>surah</w:t>
-      </w:r>
-      <w:r>
-        <w:t xml:space="preserve"> terdiri dari beberapa kolom yang mengidentifikasikan tentang data </w:t>
-      </w:r>
-      <w:r>
-        <w:t>surah</w:t>
-      </w:r>
-      <w:r>
-        <w:t xml:space="preserve"> yang ada dalam Al-Quran. Setiap data </w:t>
-      </w:r>
-      <w:r>
-        <w:t>surah</w:t>
-      </w:r>
-      <w:r>
-        <w:t xml:space="preserve"> disimpan pada tabel </w:t>
-      </w:r>
-      <w:r>
-        <w:t>surah</w:t>
-      </w:r>
-      <w:r>
-        <w:t xml:space="preserve">, </w:t>
+        <w:t xml:space="preserve">Tabel surah terdiri dari beberapa kolom yang mengidentifikasikan tentang data surah yang ada dalam Al-Quran. Setiap data surah disimpan pada tabel surah, </w:t>
       </w:r>
       <w:r>
         <w:rPr>
@@ -18210,23 +17960,7 @@
           <w:bCs/>
           <w:noProof/>
         </w:rPr>
-        <w:t>untuk keterangan lebih jelas dapat dilihat pada stru</w:t>
-      </w:r>
-      <w:r>
-        <w:rPr>
-          <w:rFonts w:asciiTheme="majorBidi" w:hAnsiTheme="majorBidi" w:cstheme="majorBidi"/>
-          <w:bCs/>
-          <w:noProof/>
-        </w:rPr>
-        <w:t>ktur Tabel 4.34</w:t>
-      </w:r>
-      <w:r>
-        <w:rPr>
-          <w:rFonts w:asciiTheme="majorBidi" w:hAnsiTheme="majorBidi" w:cstheme="majorBidi"/>
-          <w:bCs/>
-          <w:noProof/>
-        </w:rPr>
-        <w:t xml:space="preserve"> berikut ini.</w:t>
+        <w:t>untuk keterangan lebih jelas dapat dilihat pada struktur Tabel 4.34 berikut ini.</w:t>
       </w:r>
     </w:p>
     <w:p>
@@ -18306,7 +18040,6 @@
                 <w:noProof/>
                 <w:lang w:val="id-ID"/>
               </w:rPr>
-              <w:lastRenderedPageBreak/>
               <w:t>No</w:t>
             </w:r>
           </w:p>
@@ -18521,6 +18254,7 @@
                 <w:noProof/>
                 <w:lang w:val="id-ID"/>
               </w:rPr>
+              <w:lastRenderedPageBreak/>
               <w:t>2</w:t>
             </w:r>
           </w:p>
@@ -18823,31 +18557,7 @@
         <w:pStyle w:val="ListParagraph"/>
       </w:pPr>
       <w:r>
-        <w:t xml:space="preserve">Tabel </w:t>
-      </w:r>
-      <w:r>
-        <w:t>target hafalan</w:t>
-      </w:r>
-      <w:r>
-        <w:t xml:space="preserve"> terdiri dari beberapa kolom yang mengidentifikasikan tentang data </w:t>
-      </w:r>
-      <w:r>
-        <w:t>data target pencapaian hafalan quran yang ditetapkan oleh aktor Pimpinan</w:t>
-      </w:r>
-      <w:r>
-        <w:t xml:space="preserve">. Setiap data </w:t>
-      </w:r>
-      <w:r>
-        <w:t>target hafalan</w:t>
-      </w:r>
-      <w:r>
-        <w:t xml:space="preserve"> disimpan pada tabel </w:t>
-      </w:r>
-      <w:r>
-        <w:t>target_hafalan</w:t>
-      </w:r>
-      <w:r>
-        <w:t xml:space="preserve">, </w:t>
+        <w:t xml:space="preserve">Tabel target hafalan terdiri dari beberapa kolom yang mengidentifikasikan tentang data data target pencapaian hafalan quran yang ditetapkan oleh aktor Pimpinan. Setiap data target hafalan disimpan pada tabel target_hafalan, </w:t>
       </w:r>
       <w:r>
         <w:rPr>
@@ -18855,23 +18565,7 @@
           <w:bCs/>
           <w:noProof/>
         </w:rPr>
-        <w:t>untuk keterangan lebih jelas dapat dilihat pada stru</w:t>
-      </w:r>
-      <w:r>
-        <w:rPr>
-          <w:rFonts w:asciiTheme="majorBidi" w:hAnsiTheme="majorBidi" w:cstheme="majorBidi"/>
-          <w:bCs/>
-          <w:noProof/>
-        </w:rPr>
-        <w:t>ktur Tabel 4.35</w:t>
-      </w:r>
-      <w:r>
-        <w:rPr>
-          <w:rFonts w:asciiTheme="majorBidi" w:hAnsiTheme="majorBidi" w:cstheme="majorBidi"/>
-          <w:bCs/>
-          <w:noProof/>
-        </w:rPr>
-        <w:t xml:space="preserve"> berikut ini.</w:t>
+        <w:t>untuk keterangan lebih jelas dapat dilihat pada struktur Tabel 4.35 berikut ini.</w:t>
       </w:r>
     </w:p>
     <w:p>
@@ -19386,28 +19080,25 @@
         <w:pStyle w:val="ListParagraph"/>
       </w:pPr>
       <w:r>
-        <w:t xml:space="preserve">Tabel </w:t>
+        <w:t xml:space="preserve">Tabel setor hafalan terdiri dari beberapa kolom yang difungsikan untuk menyimpan data </w:t>
+      </w:r>
+      <w:r>
+        <w:t xml:space="preserve">hafalan quran mahasiswa yang telah disetorkan. </w:t>
+      </w:r>
+      <w:r>
+        <w:t xml:space="preserve">Setiap data </w:t>
       </w:r>
       <w:r>
         <w:t>setor hafalan</w:t>
       </w:r>
       <w:r>
-        <w:t xml:space="preserve"> terdiri dari beberapa kolom yang difungsikan untuk menyimpan data </w:t>
-      </w:r>
-      <w:r>
-        <w:t xml:space="preserve">hafalan quran mahasiswa yang telah disetorkan. </w:t>
-      </w:r>
-      <w:r>
-        <w:t xml:space="preserve">Setiap data </w:t>
-      </w:r>
-      <w:r>
-        <w:t>setor hafalan</w:t>
-      </w:r>
-      <w:r>
         <w:t xml:space="preserve"> disimpan pada tabel </w:t>
       </w:r>
       <w:r>
-        <w:t>setor hafalan</w:t>
+        <w:t>setor_</w:t>
+      </w:r>
+      <w:r>
+        <w:t>hafalan</w:t>
       </w:r>
       <w:r>
         <w:t xml:space="preserve">, </w:t>
@@ -20151,7 +19842,6 @@
                 <w:noProof/>
                 <w:lang w:val="id-ID"/>
               </w:rPr>
-              <w:lastRenderedPageBreak/>
               <w:t>6</w:t>
             </w:r>
           </w:p>
@@ -20247,43 +19937,13 @@
         <w:pStyle w:val="ListParagraph"/>
       </w:pPr>
       <w:r>
-        <w:t xml:space="preserve">Tabel </w:t>
-      </w:r>
-      <w:r>
-        <w:t>jenis pelanggaran</w:t>
-      </w:r>
-      <w:r>
-        <w:t xml:space="preserve"> terdiri dari beberapa kolom yang mengidentifikasikan tentang data </w:t>
-      </w:r>
-      <w:r>
-        <w:t xml:space="preserve">jenis dan deskripsi pelanggaran berdasar </w:t>
-      </w:r>
-      <w:r>
-        <w:t xml:space="preserve"> </w:t>
-      </w:r>
-      <w:r>
-        <w:t xml:space="preserve">peraturan resmi tertulis </w:t>
-      </w:r>
-      <w:r>
-        <w:t>yang</w:t>
-      </w:r>
-      <w:r>
-        <w:t xml:space="preserve"> telah ditetapkan</w:t>
-      </w:r>
-      <w:r>
-        <w:t xml:space="preserve">. Setiap data </w:t>
-      </w:r>
-      <w:r>
-        <w:t>jenis pelanggaran</w:t>
-      </w:r>
-      <w:r>
-        <w:t xml:space="preserve"> disimpan pada tabel </w:t>
-      </w:r>
-      <w:r>
-        <w:t>jenis_pelanggaran</w:t>
-      </w:r>
-      <w:r>
-        <w:t xml:space="preserve">, </w:t>
+        <w:t xml:space="preserve">Tabel jenis pelanggaran terdiri dari beberapa kolom yang mengidentifikasikan tentang data jenis </w:t>
+      </w:r>
+      <w:r>
+        <w:t>pelanggaran berdasar</w:t>
+      </w:r>
+      <w:r>
+        <w:t xml:space="preserve"> peraturan resmi tertulis yang telah ditetapkan. Setiap data jenis pelanggaran disimpan pada tabel jenis_pelanggaran, </w:t>
       </w:r>
       <w:r>
         <w:rPr>
@@ -20291,23 +19951,7 @@
           <w:bCs/>
           <w:noProof/>
         </w:rPr>
-        <w:t>untuk keterangan lebih jelas dapat dilihat pada struktur T</w:t>
-      </w:r>
-      <w:r>
-        <w:rPr>
-          <w:rFonts w:asciiTheme="majorBidi" w:hAnsiTheme="majorBidi" w:cstheme="majorBidi"/>
-          <w:bCs/>
-          <w:noProof/>
-        </w:rPr>
-        <w:t>abel 4.37</w:t>
-      </w:r>
-      <w:r>
-        <w:rPr>
-          <w:rFonts w:asciiTheme="majorBidi" w:hAnsiTheme="majorBidi" w:cstheme="majorBidi"/>
-          <w:bCs/>
-          <w:noProof/>
-        </w:rPr>
-        <w:t xml:space="preserve"> berikut ini.</w:t>
+        <w:t>untuk keterangan lebih jelas dapat dilihat pada struktur Tabel 4.37 berikut ini.</w:t>
       </w:r>
     </w:p>
     <w:p>
@@ -20794,49 +20438,7 @@
         <w:pStyle w:val="ListParagraph"/>
       </w:pPr>
       <w:r>
-        <w:t xml:space="preserve">Tabel </w:t>
-      </w:r>
-      <w:r>
-        <w:t>sanksi</w:t>
-      </w:r>
-      <w:r>
-        <w:t xml:space="preserve"> terdiri dari beberapa kolom </w:t>
-      </w:r>
-      <w:r>
-        <w:t>berisi</w:t>
-      </w:r>
-      <w:r>
-        <w:t xml:space="preserve"> tentang </w:t>
-      </w:r>
-      <w:r>
-        <w:t>daftar</w:t>
-      </w:r>
-      <w:r>
-        <w:t xml:space="preserve"> </w:t>
-      </w:r>
-      <w:r>
-        <w:t>sanksi</w:t>
-      </w:r>
-      <w:r>
-        <w:t xml:space="preserve"> </w:t>
-      </w:r>
-      <w:r>
-        <w:t>berdasar</w:t>
-      </w:r>
-      <w:r>
-        <w:t xml:space="preserve"> peraturan resmi tertulis yang telah ditetapkan. Setiap data </w:t>
-      </w:r>
-      <w:r>
-        <w:t>sanksi</w:t>
-      </w:r>
-      <w:r>
-        <w:t xml:space="preserve"> disimpan pada tabel </w:t>
-      </w:r>
-      <w:r>
-        <w:t>sanksi</w:t>
-      </w:r>
-      <w:r>
-        <w:t xml:space="preserve">, </w:t>
+        <w:t xml:space="preserve">Tabel sanksi terdiri dari beberapa kolom berisi tentang daftar sanksi berdasar peraturan resmi tertulis yang telah ditetapkan. Setiap data sanksi disimpan pada tabel sanksi, </w:t>
       </w:r>
       <w:r>
         <w:rPr>
@@ -20844,23 +20446,7 @@
           <w:bCs/>
           <w:noProof/>
         </w:rPr>
-        <w:t>untuk keterangan lebih jelas dapat dilihat pada struktur T</w:t>
-      </w:r>
-      <w:r>
-        <w:rPr>
-          <w:rFonts w:asciiTheme="majorBidi" w:hAnsiTheme="majorBidi" w:cstheme="majorBidi"/>
-          <w:bCs/>
-          <w:noProof/>
-        </w:rPr>
-        <w:t>abel 4.38</w:t>
-      </w:r>
-      <w:r>
-        <w:rPr>
-          <w:rFonts w:asciiTheme="majorBidi" w:hAnsiTheme="majorBidi" w:cstheme="majorBidi"/>
-          <w:bCs/>
-          <w:noProof/>
-        </w:rPr>
-        <w:t xml:space="preserve"> berikut ini.</w:t>
+        <w:t>untuk keterangan lebih jelas dapat dilihat pada struktur Tabel 4.38 berikut ini.</w:t>
       </w:r>
     </w:p>
     <w:p>
@@ -21347,35 +20933,7 @@
         <w:pStyle w:val="ListParagraph"/>
       </w:pPr>
       <w:r>
-        <w:t xml:space="preserve">Tabel </w:t>
-      </w:r>
-      <w:r>
-        <w:t xml:space="preserve">sanksi </w:t>
-      </w:r>
-      <w:r>
-        <w:t xml:space="preserve">jenis pelanggaran terdiri dari beberapa kolom yang mengidentifikasikan tentang data </w:t>
-      </w:r>
-      <w:r>
-        <w:t xml:space="preserve">sanksi yang akan dikenakan pada jenis </w:t>
-      </w:r>
-      <w:r>
-        <w:t xml:space="preserve">pelanggaran berdasar  peraturan resmi tertulis yang telah ditetapkan. Setiap </w:t>
-      </w:r>
-      <w:r>
-        <w:lastRenderedPageBreak/>
-        <w:t xml:space="preserve">data </w:t>
-      </w:r>
-      <w:r>
-        <w:t xml:space="preserve">sanksi </w:t>
-      </w:r>
-      <w:r>
-        <w:t xml:space="preserve">jenis pelanggaran disimpan pada tabel </w:t>
-      </w:r>
-      <w:r>
-        <w:t>sanksi_</w:t>
-      </w:r>
-      <w:r>
-        <w:t xml:space="preserve">jenis_pelanggaran, </w:t>
+        <w:t xml:space="preserve">Tabel sanksi jenis pelanggaran terdiri dari beberapa kolom yang mengidentifikasikan tentang data sanksi yang dikenakan pada jenis pelanggaran berdasar  peraturan resmi tertulis yang telah ditetapkan. Setiap data sanksi jenis pelanggaran disimpan pada tabel sanksi_jenis_pelanggaran, </w:t>
       </w:r>
       <w:r>
         <w:rPr>
@@ -21383,23 +20941,7 @@
           <w:bCs/>
           <w:noProof/>
         </w:rPr>
-        <w:t>untuk keterangan lebih jelas dapat dilihat pada struktur T</w:t>
-      </w:r>
-      <w:r>
-        <w:rPr>
-          <w:rFonts w:asciiTheme="majorBidi" w:hAnsiTheme="majorBidi" w:cstheme="majorBidi"/>
-          <w:bCs/>
-          <w:noProof/>
-        </w:rPr>
-        <w:t>abel 4.39</w:t>
-      </w:r>
-      <w:r>
-        <w:rPr>
-          <w:rFonts w:asciiTheme="majorBidi" w:hAnsiTheme="majorBidi" w:cstheme="majorBidi"/>
-          <w:bCs/>
-          <w:noProof/>
-        </w:rPr>
-        <w:t xml:space="preserve"> berikut ini.</w:t>
+        <w:t>untuk keterangan lebih jelas dapat dilihat pada struktur Tabel 4.39 berikut ini.</w:t>
       </w:r>
     </w:p>
     <w:p>
@@ -21419,6 +20961,7 @@
           <w:bCs/>
           <w:noProof/>
         </w:rPr>
+        <w:lastRenderedPageBreak/>
         <w:t>Tabel 4.39</w:t>
       </w:r>
       <w:r>
@@ -21917,42 +21460,7 @@
         <w:pStyle w:val="ListParagraph"/>
       </w:pPr>
       <w:r>
-        <w:t xml:space="preserve">Tabel </w:t>
-      </w:r>
-      <w:r>
-        <w:t>pelanggaran mahasiswa</w:t>
-      </w:r>
-      <w:r>
-        <w:t xml:space="preserve"> terdiri dari beberapa kolom yang difungsikan untuk menyimpan data </w:t>
-      </w:r>
-      <w:r>
-        <w:t>pelanggaran yang telah dilakukan oleh</w:t>
-      </w:r>
-      <w:r>
-        <w:t xml:space="preserve"> </w:t>
-      </w:r>
-      <w:r>
-        <w:t>mahasiswa.</w:t>
-      </w:r>
-      <w:r>
-        <w:t xml:space="preserve"> Setiap data </w:t>
-      </w:r>
-      <w:r>
-        <w:t>pelanggara</w:t>
-      </w:r>
-      <w:bookmarkStart w:id="0" w:name="_GoBack"/>
-      <w:bookmarkEnd w:id="0"/>
-      <w:r>
-        <w:t>n mahasiswa</w:t>
-      </w:r>
-      <w:r>
-        <w:t xml:space="preserve"> disimpan pada tabel </w:t>
-      </w:r>
-      <w:r>
-        <w:t>pelanggaran_mahasiswa</w:t>
-      </w:r>
-      <w:r>
-        <w:t xml:space="preserve">, </w:t>
+        <w:t xml:space="preserve">Tabel pelanggaran mahasiswa terdiri dari beberapa kolom yang difungsikan untuk menyimpan data pelanggaran yang telah dilakukan oleh mahasiswa. Setiap data pelanggaran mahasiswa disimpan pada tabel pelanggaran_mahasiswa, </w:t>
       </w:r>
       <w:r>
         <w:rPr>
@@ -21960,23 +21468,7 @@
           <w:bCs/>
           <w:noProof/>
         </w:rPr>
-        <w:t xml:space="preserve">untuk keterangan lebih jelas dapat dilihat pada </w:t>
-      </w:r>
-      <w:r>
-        <w:rPr>
-          <w:rFonts w:asciiTheme="majorBidi" w:hAnsiTheme="majorBidi" w:cstheme="majorBidi"/>
-          <w:bCs/>
-          <w:noProof/>
-        </w:rPr>
-        <w:t>struktur Tabel 4.40</w:t>
-      </w:r>
-      <w:r>
-        <w:rPr>
-          <w:rFonts w:asciiTheme="majorBidi" w:hAnsiTheme="majorBidi" w:cstheme="majorBidi"/>
-          <w:bCs/>
-          <w:noProof/>
-        </w:rPr>
-        <w:t xml:space="preserve"> berikut ini.</w:t>
+        <w:t>untuk keterangan lebih jelas dapat dilihat pada struktur Tabel 4.40 berikut ini.</w:t>
       </w:r>
     </w:p>
     <w:p>
@@ -22560,7 +22052,96 @@
                 <w:lang w:val="id-ID"/>
               </w:rPr>
             </w:pPr>
-            <w:r>
+          </w:p>
+        </w:tc>
+      </w:tr>
+      <w:tr>
+        <w:tc>
+          <w:tcPr>
+            <w:tcW w:w="510" w:type="dxa"/>
+          </w:tcPr>
+          <w:p>
+            <w:pPr>
+              <w:pStyle w:val="ListParagraph"/>
+              <w:ind w:left="0"/>
+              <w:rPr>
+                <w:rFonts w:asciiTheme="majorBidi" w:hAnsiTheme="majorBidi" w:cstheme="majorBidi"/>
+                <w:bCs/>
+                <w:noProof/>
+                <w:lang w:val="id-ID"/>
+              </w:rPr>
+            </w:pPr>
+            <w:r>
+              <w:rPr>
+                <w:rFonts w:asciiTheme="majorBidi" w:hAnsiTheme="majorBidi" w:cstheme="majorBidi"/>
+                <w:bCs/>
+                <w:noProof/>
+                <w:lang w:val="id-ID"/>
+              </w:rPr>
+              <w:t>5</w:t>
+            </w:r>
+          </w:p>
+        </w:tc>
+        <w:tc>
+          <w:tcPr>
+            <w:tcW w:w="3083" w:type="dxa"/>
+          </w:tcPr>
+          <w:p>
+            <w:pPr>
+              <w:pStyle w:val="ListParagraph"/>
+              <w:ind w:left="0"/>
+              <w:rPr>
+                <w:rFonts w:asciiTheme="majorBidi" w:hAnsiTheme="majorBidi" w:cstheme="majorBidi"/>
+                <w:bCs/>
+                <w:noProof/>
+                <w:lang w:val="id-ID"/>
+              </w:rPr>
+            </w:pPr>
+            <w:r>
+              <w:rPr>
+                <w:rFonts w:asciiTheme="majorBidi" w:hAnsiTheme="majorBidi" w:cstheme="majorBidi"/>
+                <w:bCs/>
+                <w:noProof/>
+                <w:lang w:val="id-ID"/>
+              </w:rPr>
+              <w:t>tanggal</w:t>
+            </w:r>
+          </w:p>
+        </w:tc>
+        <w:tc>
+          <w:tcPr>
+            <w:tcW w:w="1843" w:type="dxa"/>
+          </w:tcPr>
+          <w:p>
+            <w:pPr>
+              <w:pStyle w:val="ListParagraph"/>
+              <w:ind w:left="0"/>
+              <w:rPr>
+                <w:rFonts w:asciiTheme="majorBidi" w:hAnsiTheme="majorBidi" w:cstheme="majorBidi"/>
+                <w:bCs/>
+                <w:noProof/>
+                <w:lang w:val="id-ID"/>
+              </w:rPr>
+            </w:pPr>
+            <w:r>
+              <w:rPr>
+                <w:rFonts w:asciiTheme="majorBidi" w:hAnsiTheme="majorBidi" w:cstheme="majorBidi"/>
+                <w:bCs/>
+                <w:noProof/>
+                <w:lang w:val="id-ID"/>
+              </w:rPr>
+              <w:t>date</w:t>
+            </w:r>
+          </w:p>
+        </w:tc>
+        <w:tc>
+          <w:tcPr>
+            <w:tcW w:w="1515" w:type="dxa"/>
+          </w:tcPr>
+          <w:p>
+            <w:pPr>
+              <w:pStyle w:val="ListParagraph"/>
+              <w:ind w:left="0"/>
               <w:rPr>
                 <w:rFonts w:asciiTheme="majorBidi" w:hAnsiTheme="majorBidi" w:cstheme="majorBidi"/>
                 <w:bCs/>
@@ -22569,8 +22150,7 @@
                 <w:noProof/>
                 <w:lang w:val="id-ID"/>
               </w:rPr>
-              <w:t>no</w:t>
-            </w:r>
+            </w:pPr>
           </w:p>
         </w:tc>
       </w:tr>
@@ -22597,7 +22177,7 @@
                 <w:noProof/>
                 <w:lang w:val="id-ID"/>
               </w:rPr>
-              <w:t>5</w:t>
+              <w:t>6</w:t>
             </w:r>
           </w:p>
         </w:tc>
@@ -22623,7 +22203,7 @@
                 <w:noProof/>
                 <w:lang w:val="id-ID"/>
               </w:rPr>
-              <w:t>tanggal</w:t>
+              <w:t>waktu_input</w:t>
             </w:r>
           </w:p>
         </w:tc>
@@ -22649,7 +22229,7 @@
                 <w:noProof/>
                 <w:lang w:val="id-ID"/>
               </w:rPr>
-              <w:t>date</w:t>
+              <w:t>datetime</w:t>
             </w:r>
           </w:p>
         </w:tc>
@@ -22670,127 +22250,8 @@
                 <w:lang w:val="id-ID"/>
               </w:rPr>
             </w:pPr>
-            <w:r>
-              <w:rPr>
-                <w:rFonts w:asciiTheme="majorBidi" w:hAnsiTheme="majorBidi" w:cstheme="majorBidi"/>
-                <w:bCs/>
-                <w:i/>
-                <w:iCs/>
-                <w:noProof/>
-                <w:lang w:val="id-ID"/>
-              </w:rPr>
-              <w:t>no</w:t>
-            </w:r>
-          </w:p>
-        </w:tc>
-      </w:tr>
-      <w:tr>
-        <w:tc>
-          <w:tcPr>
-            <w:tcW w:w="510" w:type="dxa"/>
-          </w:tcPr>
-          <w:p>
-            <w:pPr>
-              <w:pStyle w:val="ListParagraph"/>
-              <w:ind w:left="0"/>
-              <w:rPr>
-                <w:rFonts w:asciiTheme="majorBidi" w:hAnsiTheme="majorBidi" w:cstheme="majorBidi"/>
-                <w:bCs/>
-                <w:noProof/>
-                <w:lang w:val="id-ID"/>
-              </w:rPr>
-            </w:pPr>
-            <w:r>
-              <w:rPr>
-                <w:rFonts w:asciiTheme="majorBidi" w:hAnsiTheme="majorBidi" w:cstheme="majorBidi"/>
-                <w:bCs/>
-                <w:noProof/>
-                <w:lang w:val="id-ID"/>
-              </w:rPr>
-              <w:t>6</w:t>
-            </w:r>
-          </w:p>
-        </w:tc>
-        <w:tc>
-          <w:tcPr>
-            <w:tcW w:w="3083" w:type="dxa"/>
-          </w:tcPr>
-          <w:p>
-            <w:pPr>
-              <w:pStyle w:val="ListParagraph"/>
-              <w:ind w:left="0"/>
-              <w:rPr>
-                <w:rFonts w:asciiTheme="majorBidi" w:hAnsiTheme="majorBidi" w:cstheme="majorBidi"/>
-                <w:bCs/>
-                <w:noProof/>
-                <w:lang w:val="id-ID"/>
-              </w:rPr>
-            </w:pPr>
-            <w:r>
-              <w:rPr>
-                <w:rFonts w:asciiTheme="majorBidi" w:hAnsiTheme="majorBidi" w:cstheme="majorBidi"/>
-                <w:bCs/>
-                <w:noProof/>
-                <w:lang w:val="id-ID"/>
-              </w:rPr>
-              <w:t>waktu_input</w:t>
-            </w:r>
-          </w:p>
-        </w:tc>
-        <w:tc>
-          <w:tcPr>
-            <w:tcW w:w="1843" w:type="dxa"/>
-          </w:tcPr>
-          <w:p>
-            <w:pPr>
-              <w:pStyle w:val="ListParagraph"/>
-              <w:ind w:left="0"/>
-              <w:rPr>
-                <w:rFonts w:asciiTheme="majorBidi" w:hAnsiTheme="majorBidi" w:cstheme="majorBidi"/>
-                <w:bCs/>
-                <w:noProof/>
-                <w:lang w:val="id-ID"/>
-              </w:rPr>
-            </w:pPr>
-            <w:r>
-              <w:rPr>
-                <w:rFonts w:asciiTheme="majorBidi" w:hAnsiTheme="majorBidi" w:cstheme="majorBidi"/>
-                <w:bCs/>
-                <w:noProof/>
-                <w:lang w:val="id-ID"/>
-              </w:rPr>
-              <w:t>datetime</w:t>
-            </w:r>
-          </w:p>
-        </w:tc>
-        <w:tc>
-          <w:tcPr>
-            <w:tcW w:w="1515" w:type="dxa"/>
-          </w:tcPr>
-          <w:p>
-            <w:pPr>
-              <w:pStyle w:val="ListParagraph"/>
-              <w:ind w:left="0"/>
-              <w:rPr>
-                <w:rFonts w:asciiTheme="majorBidi" w:hAnsiTheme="majorBidi" w:cstheme="majorBidi"/>
-                <w:bCs/>
-                <w:i/>
-                <w:iCs/>
-                <w:noProof/>
-                <w:lang w:val="id-ID"/>
-              </w:rPr>
-            </w:pPr>
-            <w:r>
-              <w:rPr>
-                <w:rFonts w:asciiTheme="majorBidi" w:hAnsiTheme="majorBidi" w:cstheme="majorBidi"/>
-                <w:bCs/>
-                <w:i/>
-                <w:iCs/>
-                <w:noProof/>
-                <w:lang w:val="id-ID"/>
-              </w:rPr>
-              <w:t>no</w:t>
-            </w:r>
+            <w:bookmarkStart w:id="0" w:name="_GoBack"/>
+            <w:bookmarkEnd w:id="0"/>
           </w:p>
         </w:tc>
       </w:tr>

</xml_diff>

<commit_message>
update erd dan struktur table
</commit_message>
<xml_diff>
--- a/ERD/Struktur Tabel v2.docx
+++ b/ERD/Struktur Tabel v2.docx
@@ -127,7 +127,40 @@
           <w:bCs/>
           <w:noProof/>
         </w:rPr>
-        <w:t xml:space="preserve">adalah tabel untuk menyimpan seluruh pengguna sistem dan ditampung pada satu </w:t>
+        <w:t>adalah tabel untuk menyim</w:t>
+      </w:r>
+      <w:r>
+        <w:rPr>
+          <w:rFonts w:asciiTheme="majorBidi" w:hAnsiTheme="majorBidi" w:cstheme="majorBidi"/>
+          <w:bCs/>
+          <w:noProof/>
+        </w:rPr>
+        <w:t xml:space="preserve">pan seluruh pengguna sistem. </w:t>
+      </w:r>
+      <w:r>
+        <w:t xml:space="preserve">Setiap data </w:t>
+      </w:r>
+      <w:r>
+        <w:t>user</w:t>
+      </w:r>
+      <w:r>
+        <w:t xml:space="preserve"> disimpan pada tabel pelanggaran_mahasiswa</w:t>
+      </w:r>
+      <w:r>
+        <w:rPr>
+          <w:rFonts w:asciiTheme="majorBidi" w:hAnsiTheme="majorBidi" w:cstheme="majorBidi"/>
+          <w:bCs/>
+          <w:noProof/>
+        </w:rPr>
+        <w:t xml:space="preserve"> </w:t>
+      </w:r>
+      <w:r>
+        <w:rPr>
+          <w:rFonts w:asciiTheme="majorBidi" w:hAnsiTheme="majorBidi" w:cstheme="majorBidi"/>
+          <w:bCs/>
+          <w:noProof/>
+        </w:rPr>
+        <w:t xml:space="preserve">ditampung pada satu </w:t>
       </w:r>
       <w:r>
         <w:rPr>
@@ -975,7 +1008,25 @@
         <w:pStyle w:val="ListParagraph"/>
       </w:pPr>
       <w:r>
-        <w:t xml:space="preserve">Tabel admin matrikulasi terdiri dari beberapa kolom yang mengidentifikasikan tentang data aktor Admin Matrikulasi, </w:t>
+        <w:t>Tabel admin matrikulasi terdiri dari beberapa kolom yang mengidentifikasikan tenta</w:t>
+      </w:r>
+      <w:r>
+        <w:t xml:space="preserve">ng data aktor Admin Matrikulasi. </w:t>
+      </w:r>
+      <w:r>
+        <w:t xml:space="preserve">Setiap data </w:t>
+      </w:r>
+      <w:r>
+        <w:t>admin matrikulasi</w:t>
+      </w:r>
+      <w:r>
+        <w:t xml:space="preserve"> disimpan pada tabel </w:t>
+      </w:r>
+      <w:r>
+        <w:t>adminmatrikulasi</w:t>
+      </w:r>
+      <w:r>
+        <w:t xml:space="preserve"> </w:t>
       </w:r>
       <w:r>
         <w:rPr>
@@ -1701,7 +1752,6 @@
         </w:rPr>
       </w:pPr>
       <w:r>
-        <w:lastRenderedPageBreak/>
         <w:t>Tabel Pimpinan</w:t>
       </w:r>
     </w:p>
@@ -1714,7 +1764,25 @@
         </w:rPr>
       </w:pPr>
       <w:r>
-        <w:t xml:space="preserve">Tabel pimpinan terdiri dari beberapa kolom yang mengidentifikasikan tentang data aktor Pimpinan, </w:t>
+        <w:t>Tabel pimpinan terdiri dari beberapa kolom yang mengidentifikasi</w:t>
+      </w:r>
+      <w:r>
+        <w:t xml:space="preserve">kan tentang data aktor Pimpinan. </w:t>
+      </w:r>
+      <w:r>
+        <w:t xml:space="preserve">Setiap data </w:t>
+      </w:r>
+      <w:r>
+        <w:t>pimpinan</w:t>
+      </w:r>
+      <w:r>
+        <w:t xml:space="preserve"> disimpan pada tabel </w:t>
+      </w:r>
+      <w:r>
+        <w:t>pimpinan,</w:t>
+      </w:r>
+      <w:r>
+        <w:t xml:space="preserve"> </w:t>
       </w:r>
       <w:r>
         <w:rPr>
@@ -2480,7 +2548,19 @@
         <w:t>mahasiswa</w:t>
       </w:r>
       <w:r>
-        <w:t xml:space="preserve"> terdiri dari beberapa kolom yang mengidentifikasikan tentang data aktor Mahasiswa, </w:t>
+        <w:t xml:space="preserve"> terdiri dari beberapa kolom yang mengidentifikasik</w:t>
+      </w:r>
+      <w:r>
+        <w:t xml:space="preserve">an tentang data aktor Mahasiswa. </w:t>
+      </w:r>
+      <w:r>
+        <w:t>Setiap data mahasiswa disimpan pada tabel mahasiswa</w:t>
+      </w:r>
+      <w:r>
+        <w:t>,</w:t>
+      </w:r>
+      <w:r>
+        <w:t xml:space="preserve"> </w:t>
       </w:r>
       <w:r>
         <w:rPr>
@@ -3608,6 +3688,7 @@
                 <w:noProof/>
                 <w:lang w:val="id-ID"/>
               </w:rPr>
+              <w:lastRenderedPageBreak/>
               <w:t>10</w:t>
             </w:r>
           </w:p>
@@ -3685,7 +3766,6 @@
         </w:tc>
       </w:tr>
     </w:tbl>
-    <w:p/>
     <w:p/>
     <w:p>
       <w:pPr>
@@ -3705,7 +3785,6 @@
           <w:bCs/>
           <w:noProof/>
         </w:rPr>
-        <w:lastRenderedPageBreak/>
         <w:t>Tabel Orang Tua Mahasiswa</w:t>
       </w:r>
     </w:p>
@@ -3718,7 +3797,25 @@
         </w:rPr>
       </w:pPr>
       <w:r>
-        <w:t xml:space="preserve">Tabel orang tua mahasiswa terdiri dari beberapa kolom yang mengidentifikasikan tentang data aktor Orang Tua Mahasiswa, </w:t>
+        <w:t>Tabel orang tua mahasiswa terdiri dari beberapa kolom yang mengidentifikasikan tentang</w:t>
+      </w:r>
+      <w:r>
+        <w:t xml:space="preserve"> data aktor Orang Tua Mahasiswa. </w:t>
+      </w:r>
+      <w:r>
+        <w:t xml:space="preserve">Setiap data pelanggaran mahasiswa disimpan pada tabel </w:t>
+      </w:r>
+      <w:r>
+        <w:t>orangtua</w:t>
+      </w:r>
+      <w:r>
+        <w:t>_mahasiswa</w:t>
+      </w:r>
+      <w:r>
+        <w:t>,</w:t>
+      </w:r>
+      <w:r>
+        <w:t xml:space="preserve"> </w:t>
       </w:r>
       <w:r>
         <w:rPr>
@@ -4675,7 +4772,31 @@
         </w:rPr>
       </w:pPr>
       <w:r>
-        <w:t xml:space="preserve">Tabel pembina mahasiswa terdiri dari beberapa kolom yang mengidentifikasikan tentang data aktor Pembina Mahasiswa, </w:t>
+        <w:t>Tabel pembina mahasiswa terdiri dari beberapa kolom yang mengidentifikasikan tenta</w:t>
+      </w:r>
+      <w:r>
+        <w:t xml:space="preserve">ng data aktor Pembina Mahasiswa. </w:t>
+      </w:r>
+      <w:r>
+        <w:t xml:space="preserve">Setiap data </w:t>
+      </w:r>
+      <w:r>
+        <w:t>pembina</w:t>
+      </w:r>
+      <w:r>
+        <w:t xml:space="preserve"> mahasiswa disimpan pada tabel </w:t>
+      </w:r>
+      <w:r>
+        <w:t>pembina</w:t>
+      </w:r>
+      <w:r>
+        <w:t>_mahasiswa</w:t>
+      </w:r>
+      <w:r>
+        <w:t>,</w:t>
+      </w:r>
+      <w:r>
+        <w:t xml:space="preserve"> </w:t>
       </w:r>
       <w:r>
         <w:rPr>
@@ -5217,6 +5338,7 @@
                 <w:noProof/>
                 <w:lang w:val="id-ID"/>
               </w:rPr>
+              <w:lastRenderedPageBreak/>
               <w:t>4</w:t>
             </w:r>
           </w:p>
@@ -5713,7 +5835,31 @@
         <w:pStyle w:val="ListParagraph"/>
       </w:pPr>
       <w:r>
-        <w:t xml:space="preserve">Tabel mahasiswa binaan terdiri dari beberapa kolom yang mengidentifikasikan tentang data Pembina Mahasiswa dan Mahasiswa binaan, </w:t>
+        <w:t>Tabel mahasiswa binaan terdiri dari beberapa kolom yang mengidentifikasikan tentang data Pembina</w:t>
+      </w:r>
+      <w:r>
+        <w:t xml:space="preserve"> Mahasiswa dan Mahasiswa binaan. </w:t>
+      </w:r>
+      <w:r>
+        <w:t xml:space="preserve">Setiap data </w:t>
+      </w:r>
+      <w:r>
+        <w:t xml:space="preserve">pembina </w:t>
+      </w:r>
+      <w:r>
+        <w:t>mahasiswa</w:t>
+      </w:r>
+      <w:r>
+        <w:t xml:space="preserve"> dan mahasiswa binaan</w:t>
+      </w:r>
+      <w:r>
+        <w:t xml:space="preserve"> disimpan pada tabel mahasiswa</w:t>
+      </w:r>
+      <w:r>
+        <w:t>_binaan,</w:t>
+      </w:r>
+      <w:r>
+        <w:t xml:space="preserve"> </w:t>
       </w:r>
       <w:r>
         <w:rPr>
@@ -6138,7 +6284,25 @@
         <w:pStyle w:val="ListParagraph"/>
       </w:pPr>
       <w:r>
-        <w:t xml:space="preserve">Tabel semester terdiri dari beberapa kolom yang mengidentifikasikan tentang data  rentang waktu untuk setiap semester dan setiap angkatan, </w:t>
+        <w:t>Tabel semester terdiri dari beberapa kolom yang mengidentifikasikan tentang data  rentang waktu untuk seti</w:t>
+      </w:r>
+      <w:r>
+        <w:t xml:space="preserve">ap semester dan setiap angkatan. </w:t>
+      </w:r>
+      <w:r>
+        <w:t xml:space="preserve">Setiap data </w:t>
+      </w:r>
+      <w:r>
+        <w:t>semester</w:t>
+      </w:r>
+      <w:r>
+        <w:t xml:space="preserve"> disimpan pada tabel </w:t>
+      </w:r>
+      <w:r>
+        <w:t>semester,</w:t>
+      </w:r>
+      <w:r>
+        <w:t xml:space="preserve"> </w:t>
       </w:r>
       <w:r>
         <w:rPr>
@@ -6830,7 +6994,6 @@
         </w:tc>
       </w:tr>
     </w:tbl>
-    <w:p/>
     <w:p>
       <w:pPr>
         <w:pStyle w:val="ListParagraph"/>
@@ -6841,7 +7004,11 @@
         <w:jc w:val="left"/>
       </w:pPr>
       <w:r>
-        <w:t>Tabel Periode</w:t>
+        <w:lastRenderedPageBreak/>
+        <w:t xml:space="preserve">Tabel </w:t>
+      </w:r>
+      <w:r>
+        <w:t>Pekan</w:t>
       </w:r>
     </w:p>
     <w:p>
@@ -6854,13 +7021,34 @@
         </w:rPr>
       </w:pPr>
       <w:r>
-        <w:t xml:space="preserve">Tabel periode terdiri dari beberapa kolom yang mengidentifikasikan tentang data  rentang waktu </w:t>
-      </w:r>
-      <w:r>
-        <w:t>dalam satu periode</w:t>
-      </w:r>
-      <w:r>
-        <w:t xml:space="preserve">, </w:t>
+        <w:t xml:space="preserve">Tabel </w:t>
+      </w:r>
+      <w:r>
+        <w:t>pekan</w:t>
+      </w:r>
+      <w:r>
+        <w:t xml:space="preserve"> terdiri dari beberapa kolom yang mengidentifikasikan tentang data  </w:t>
+      </w:r>
+      <w:r>
+        <w:t>pekan berdasarkan rentang waktu semester</w:t>
+      </w:r>
+      <w:r>
+        <w:t xml:space="preserve">. </w:t>
+      </w:r>
+      <w:r>
+        <w:t xml:space="preserve">Setiap data </w:t>
+      </w:r>
+      <w:r>
+        <w:t>pekan</w:t>
+      </w:r>
+      <w:r>
+        <w:t xml:space="preserve"> disimpan pada tabel </w:t>
+      </w:r>
+      <w:r>
+        <w:t>pekan,</w:t>
+      </w:r>
+      <w:r>
+        <w:t xml:space="preserve"> </w:t>
       </w:r>
       <w:r>
         <w:rPr>
@@ -6869,6 +7057,14 @@
           <w:noProof/>
         </w:rPr>
         <w:t>untuk keterangan lebih jelas dapat dilihat pada struktur tabel pada tabel 4.19 berikut ini.</w:t>
+      </w:r>
+      <w:r>
+        <w:rPr>
+          <w:rFonts w:asciiTheme="majorBidi" w:hAnsiTheme="majorBidi" w:cstheme="majorBidi"/>
+          <w:bCs/>
+          <w:noProof/>
+        </w:rPr>
+        <w:tab/>
       </w:r>
     </w:p>
     <w:p>
@@ -6923,7 +7119,7 @@
           <w:iCs/>
           <w:noProof/>
         </w:rPr>
-        <w:t>Periode</w:t>
+        <w:t>Pekan</w:t>
       </w:r>
     </w:p>
     <w:tbl>
@@ -6966,7 +7162,6 @@
                 <w:noProof/>
                 <w:lang w:val="id-ID"/>
               </w:rPr>
-              <w:lastRenderedPageBreak/>
               <w:t>No</w:t>
             </w:r>
           </w:p>
@@ -7099,7 +7294,16 @@
                 <w:noProof/>
                 <w:lang w:val="id-ID"/>
               </w:rPr>
-              <w:t>id_periode</w:t>
+              <w:t>id_</w:t>
+            </w:r>
+            <w:r>
+              <w:rPr>
+                <w:rFonts w:asciiTheme="majorBidi" w:hAnsiTheme="majorBidi" w:cstheme="majorBidi"/>
+                <w:bCs/>
+                <w:noProof/>
+                <w:lang w:val="id-ID"/>
+              </w:rPr>
+              <w:t>pekan</w:t>
             </w:r>
           </w:p>
         </w:tc>
@@ -7154,6 +7358,116 @@
                 <w:noProof/>
               </w:rPr>
               <w:t>Primary Key</w:t>
+            </w:r>
+          </w:p>
+        </w:tc>
+      </w:tr>
+      <w:tr>
+        <w:tc>
+          <w:tcPr>
+            <w:tcW w:w="510" w:type="dxa"/>
+          </w:tcPr>
+          <w:p>
+            <w:pPr>
+              <w:pStyle w:val="ListParagraph"/>
+              <w:ind w:left="0"/>
+              <w:rPr>
+                <w:rFonts w:asciiTheme="majorBidi" w:hAnsiTheme="majorBidi" w:cstheme="majorBidi"/>
+                <w:bCs/>
+                <w:noProof/>
+                <w:lang w:val="id-ID"/>
+              </w:rPr>
+            </w:pPr>
+            <w:r>
+              <w:rPr>
+                <w:rFonts w:asciiTheme="majorBidi" w:hAnsiTheme="majorBidi" w:cstheme="majorBidi"/>
+                <w:bCs/>
+                <w:noProof/>
+                <w:lang w:val="id-ID"/>
+              </w:rPr>
+              <w:t>2</w:t>
+            </w:r>
+          </w:p>
+        </w:tc>
+        <w:tc>
+          <w:tcPr>
+            <w:tcW w:w="3185" w:type="dxa"/>
+          </w:tcPr>
+          <w:p>
+            <w:pPr>
+              <w:pStyle w:val="ListParagraph"/>
+              <w:ind w:left="0"/>
+              <w:rPr>
+                <w:rFonts w:asciiTheme="majorBidi" w:hAnsiTheme="majorBidi" w:cstheme="majorBidi"/>
+                <w:bCs/>
+                <w:noProof/>
+                <w:lang w:val="id-ID"/>
+              </w:rPr>
+            </w:pPr>
+            <w:r>
+              <w:rPr>
+                <w:rFonts w:asciiTheme="majorBidi" w:hAnsiTheme="majorBidi" w:cstheme="majorBidi"/>
+                <w:bCs/>
+                <w:noProof/>
+                <w:lang w:val="id-ID"/>
+              </w:rPr>
+              <w:t>id_semester</w:t>
+            </w:r>
+          </w:p>
+        </w:tc>
+        <w:tc>
+          <w:tcPr>
+            <w:tcW w:w="1418" w:type="dxa"/>
+          </w:tcPr>
+          <w:p>
+            <w:pPr>
+              <w:pStyle w:val="ListParagraph"/>
+              <w:ind w:left="0"/>
+              <w:rPr>
+                <w:rFonts w:asciiTheme="majorBidi" w:hAnsiTheme="majorBidi" w:cstheme="majorBidi"/>
+                <w:bCs/>
+                <w:noProof/>
+                <w:lang w:val="id-ID"/>
+              </w:rPr>
+            </w:pPr>
+            <w:r>
+              <w:rPr>
+                <w:rFonts w:asciiTheme="majorBidi" w:hAnsiTheme="majorBidi" w:cstheme="majorBidi"/>
+                <w:bCs/>
+                <w:noProof/>
+                <w:lang w:val="id-ID"/>
+              </w:rPr>
+              <w:t>int(3)</w:t>
+            </w:r>
+          </w:p>
+        </w:tc>
+        <w:tc>
+          <w:tcPr>
+            <w:tcW w:w="1496" w:type="dxa"/>
+          </w:tcPr>
+          <w:p>
+            <w:pPr>
+              <w:pStyle w:val="ListParagraph"/>
+              <w:ind w:left="0"/>
+              <w:rPr>
+                <w:rFonts w:asciiTheme="majorBidi" w:hAnsiTheme="majorBidi" w:cstheme="majorBidi"/>
+                <w:bCs/>
+                <w:i/>
+                <w:iCs/>
+                <w:noProof/>
+                <w:lang w:val="id-ID"/>
+              </w:rPr>
+            </w:pPr>
+            <w:r>
+              <w:rPr>
+                <w:rFonts w:asciiTheme="majorBidi" w:hAnsiTheme="majorBidi" w:cstheme="majorBidi"/>
+                <w:bCs/>
+                <w:i/>
+                <w:iCs/>
+                <w:noProof/>
+                <w:lang w:val="id-ID"/>
+              </w:rPr>
+              <w:t>Foreign Key</w:t>
             </w:r>
           </w:p>
         </w:tc>
@@ -7617,7 +7931,16 @@
                 <w:noProof/>
                 <w:lang w:val="id-ID"/>
               </w:rPr>
-              <w:t>id_periode</w:t>
+              <w:t>id_</w:t>
+            </w:r>
+            <w:r>
+              <w:rPr>
+                <w:rFonts w:asciiTheme="majorBidi" w:hAnsiTheme="majorBidi" w:cstheme="majorBidi"/>
+                <w:bCs/>
+                <w:noProof/>
+                <w:lang w:val="id-ID"/>
+              </w:rPr>
+              <w:t>pekan</w:t>
             </w:r>
           </w:p>
         </w:tc>
@@ -8387,6 +8710,7 @@
         <w:pStyle w:val="ListParagraph"/>
       </w:pPr>
       <w:r>
+        <w:lastRenderedPageBreak/>
         <w:t>Tabel presensi shalat terdiri dari beberapa kolom yang difungsikan untuk menyimpan data presensi shalat wajib</w:t>
       </w:r>
       <w:r>
@@ -8432,10 +8756,7 @@
         <w:t>presensi_shalat</w:t>
       </w:r>
       <w:r>
-        <w:t xml:space="preserve"> </w:t>
-      </w:r>
-      <w:r>
-        <w:t>berdasar mahasiswa dan tanggal</w:t>
+        <w:t xml:space="preserve"> berdasar mahasiswa dan tanggal</w:t>
       </w:r>
       <w:r>
         <w:t xml:space="preserve">, </w:t>
@@ -8543,7 +8864,6 @@
                 <w:noProof/>
                 <w:lang w:val="id-ID"/>
               </w:rPr>
-              <w:lastRenderedPageBreak/>
               <w:t>No</w:t>
             </w:r>
           </w:p>
@@ -8784,7 +9104,16 @@
                 <w:noProof/>
                 <w:lang w:val="id-ID"/>
               </w:rPr>
-              <w:t>id_periode</w:t>
+              <w:t>id_</w:t>
+            </w:r>
+            <w:r>
+              <w:rPr>
+                <w:rFonts w:asciiTheme="majorBidi" w:hAnsiTheme="majorBidi" w:cstheme="majorBidi"/>
+                <w:bCs/>
+                <w:noProof/>
+                <w:lang w:val="id-ID"/>
+              </w:rPr>
+              <w:t>pekan</w:t>
             </w:r>
           </w:p>
         </w:tc>
@@ -9563,7 +9892,7 @@
         </w:tc>
         <w:tc>
           <w:tcPr>
-            <w:tcW w:w="3367" w:type="dxa"/>
+            <w:tcW w:w="2835" w:type="dxa"/>
             <w:shd w:val="clear" w:color="auto" w:fill="auto"/>
           </w:tcPr>
           <w:p>
@@ -9589,7 +9918,7 @@
         </w:tc>
         <w:tc>
           <w:tcPr>
-            <w:tcW w:w="2247" w:type="dxa"/>
+            <w:tcW w:w="1976" w:type="dxa"/>
             <w:shd w:val="clear" w:color="auto" w:fill="auto"/>
           </w:tcPr>
           <w:p>
@@ -9615,7 +9944,7 @@
         </w:tc>
         <w:tc>
           <w:tcPr>
-            <w:tcW w:w="1741" w:type="dxa"/>
+            <w:tcW w:w="1526" w:type="dxa"/>
             <w:shd w:val="clear" w:color="auto" w:fill="auto"/>
           </w:tcPr>
           <w:p>
@@ -9669,7 +9998,7 @@
         </w:tc>
         <w:tc>
           <w:tcPr>
-            <w:tcW w:w="3367" w:type="dxa"/>
+            <w:tcW w:w="2835" w:type="dxa"/>
           </w:tcPr>
           <w:p>
             <w:pPr>
@@ -9695,7 +10024,7 @@
         </w:tc>
         <w:tc>
           <w:tcPr>
-            <w:tcW w:w="2247" w:type="dxa"/>
+            <w:tcW w:w="1976" w:type="dxa"/>
           </w:tcPr>
           <w:p>
             <w:pPr>
@@ -9721,7 +10050,7 @@
         </w:tc>
         <w:tc>
           <w:tcPr>
-            <w:tcW w:w="1741" w:type="dxa"/>
+            <w:tcW w:w="1526" w:type="dxa"/>
           </w:tcPr>
           <w:p>
             <w:pPr>
@@ -9777,7 +10106,7 @@
         </w:tc>
         <w:tc>
           <w:tcPr>
-            <w:tcW w:w="3367" w:type="dxa"/>
+            <w:tcW w:w="2835" w:type="dxa"/>
           </w:tcPr>
           <w:p>
             <w:pPr>
@@ -9803,7 +10132,7 @@
         </w:tc>
         <w:tc>
           <w:tcPr>
-            <w:tcW w:w="2247" w:type="dxa"/>
+            <w:tcW w:w="1976" w:type="dxa"/>
           </w:tcPr>
           <w:p>
             <w:pPr>
@@ -9829,7 +10158,7 @@
         </w:tc>
         <w:tc>
           <w:tcPr>
-            <w:tcW w:w="1741" w:type="dxa"/>
+            <w:tcW w:w="1526" w:type="dxa"/>
           </w:tcPr>
           <w:p>
             <w:pPr>
@@ -9885,58 +10214,59 @@
         </w:tc>
         <w:tc>
           <w:tcPr>
-            <w:tcW w:w="3367" w:type="dxa"/>
-          </w:tcPr>
-          <w:p>
-            <w:pPr>
-              <w:pStyle w:val="ListParagraph"/>
-              <w:ind w:left="0"/>
-              <w:rPr>
-                <w:rFonts w:asciiTheme="majorBidi" w:hAnsiTheme="majorBidi" w:cstheme="majorBidi"/>
-                <w:bCs/>
-                <w:noProof/>
-              </w:rPr>
-            </w:pPr>
-            <w:r>
-              <w:rPr>
-                <w:rFonts w:asciiTheme="majorBidi" w:hAnsiTheme="majorBidi" w:cstheme="majorBidi"/>
-                <w:bCs/>
-                <w:noProof/>
-                <w:lang w:val="id-ID"/>
-              </w:rPr>
-              <w:t>tanggal</w:t>
-            </w:r>
-          </w:p>
-        </w:tc>
-        <w:tc>
-          <w:tcPr>
-            <w:tcW w:w="2247" w:type="dxa"/>
-          </w:tcPr>
-          <w:p>
-            <w:pPr>
-              <w:pStyle w:val="ListParagraph"/>
-              <w:ind w:left="0"/>
-              <w:rPr>
-                <w:rFonts w:asciiTheme="majorBidi" w:hAnsiTheme="majorBidi" w:cstheme="majorBidi"/>
-                <w:bCs/>
-                <w:noProof/>
-                <w:lang w:val="id-ID"/>
-              </w:rPr>
-            </w:pPr>
-            <w:r>
-              <w:rPr>
-                <w:rFonts w:asciiTheme="majorBidi" w:hAnsiTheme="majorBidi" w:cstheme="majorBidi"/>
-                <w:bCs/>
-                <w:noProof/>
-                <w:lang w:val="id-ID"/>
-              </w:rPr>
-              <w:t>date</w:t>
-            </w:r>
-          </w:p>
-        </w:tc>
-        <w:tc>
-          <w:tcPr>
-            <w:tcW w:w="1741" w:type="dxa"/>
+            <w:tcW w:w="2835" w:type="dxa"/>
+          </w:tcPr>
+          <w:p>
+            <w:pPr>
+              <w:pStyle w:val="ListParagraph"/>
+              <w:ind w:left="0"/>
+              <w:rPr>
+                <w:rFonts w:asciiTheme="majorBidi" w:hAnsiTheme="majorBidi" w:cstheme="majorBidi"/>
+                <w:bCs/>
+                <w:noProof/>
+                <w:lang w:val="id-ID"/>
+              </w:rPr>
+            </w:pPr>
+            <w:r>
+              <w:rPr>
+                <w:rFonts w:asciiTheme="majorBidi" w:hAnsiTheme="majorBidi" w:cstheme="majorBidi"/>
+                <w:bCs/>
+                <w:noProof/>
+                <w:lang w:val="id-ID"/>
+              </w:rPr>
+              <w:t>id_pekan</w:t>
+            </w:r>
+          </w:p>
+        </w:tc>
+        <w:tc>
+          <w:tcPr>
+            <w:tcW w:w="1976" w:type="dxa"/>
+          </w:tcPr>
+          <w:p>
+            <w:pPr>
+              <w:pStyle w:val="ListParagraph"/>
+              <w:ind w:left="0"/>
+              <w:rPr>
+                <w:rFonts w:asciiTheme="majorBidi" w:hAnsiTheme="majorBidi" w:cstheme="majorBidi"/>
+                <w:bCs/>
+                <w:noProof/>
+                <w:lang w:val="id-ID"/>
+              </w:rPr>
+            </w:pPr>
+            <w:r>
+              <w:rPr>
+                <w:rFonts w:asciiTheme="majorBidi" w:hAnsiTheme="majorBidi" w:cstheme="majorBidi"/>
+                <w:bCs/>
+                <w:noProof/>
+                <w:lang w:val="id-ID"/>
+              </w:rPr>
+              <w:t>int(4)</w:t>
+            </w:r>
+          </w:p>
+        </w:tc>
+        <w:tc>
+          <w:tcPr>
+            <w:tcW w:w="1526" w:type="dxa"/>
           </w:tcPr>
           <w:p>
             <w:pPr>
@@ -9948,9 +10278,18 @@
                 <w:i/>
                 <w:iCs/>
                 <w:noProof/>
-                <w:lang w:val="id-ID"/>
-              </w:rPr>
-            </w:pPr>
+              </w:rPr>
+            </w:pPr>
+            <w:r>
+              <w:rPr>
+                <w:rFonts w:asciiTheme="majorBidi" w:hAnsiTheme="majorBidi" w:cstheme="majorBidi"/>
+                <w:bCs/>
+                <w:i/>
+                <w:iCs/>
+                <w:noProof/>
+              </w:rPr>
+              <w:t>Foreign Key</w:t>
+            </w:r>
           </w:p>
         </w:tc>
       </w:tr>
@@ -9983,59 +10322,58 @@
         </w:tc>
         <w:tc>
           <w:tcPr>
-            <w:tcW w:w="3367" w:type="dxa"/>
-          </w:tcPr>
-          <w:p>
-            <w:pPr>
-              <w:pStyle w:val="ListParagraph"/>
-              <w:ind w:left="0"/>
-              <w:rPr>
-                <w:rFonts w:asciiTheme="majorBidi" w:hAnsiTheme="majorBidi" w:cstheme="majorBidi"/>
-                <w:bCs/>
-                <w:noProof/>
-                <w:lang w:val="id-ID"/>
-              </w:rPr>
-            </w:pPr>
-            <w:r>
-              <w:rPr>
-                <w:rFonts w:asciiTheme="majorBidi" w:hAnsiTheme="majorBidi" w:cstheme="majorBidi"/>
-                <w:bCs/>
-                <w:noProof/>
-                <w:lang w:val="id-ID"/>
-              </w:rPr>
-              <w:t>waktu_shalat</w:t>
-            </w:r>
-          </w:p>
-        </w:tc>
-        <w:tc>
-          <w:tcPr>
-            <w:tcW w:w="2247" w:type="dxa"/>
-          </w:tcPr>
-          <w:p>
-            <w:pPr>
-              <w:pStyle w:val="ListParagraph"/>
-              <w:ind w:left="0"/>
-              <w:rPr>
-                <w:rFonts w:asciiTheme="majorBidi" w:hAnsiTheme="majorBidi" w:cstheme="majorBidi"/>
-                <w:bCs/>
-                <w:noProof/>
-                <w:lang w:val="id-ID"/>
-              </w:rPr>
-            </w:pPr>
-            <w:r>
-              <w:rPr>
-                <w:rFonts w:asciiTheme="majorBidi" w:hAnsiTheme="majorBidi" w:cstheme="majorBidi"/>
-                <w:bCs/>
-                <w:noProof/>
-                <w:lang w:val="id-ID"/>
-              </w:rPr>
-              <w:t>varchar(7)</w:t>
-            </w:r>
-          </w:p>
-        </w:tc>
-        <w:tc>
-          <w:tcPr>
-            <w:tcW w:w="1741" w:type="dxa"/>
+            <w:tcW w:w="2835" w:type="dxa"/>
+          </w:tcPr>
+          <w:p>
+            <w:pPr>
+              <w:pStyle w:val="ListParagraph"/>
+              <w:ind w:left="0"/>
+              <w:rPr>
+                <w:rFonts w:asciiTheme="majorBidi" w:hAnsiTheme="majorBidi" w:cstheme="majorBidi"/>
+                <w:bCs/>
+                <w:noProof/>
+              </w:rPr>
+            </w:pPr>
+            <w:r>
+              <w:rPr>
+                <w:rFonts w:asciiTheme="majorBidi" w:hAnsiTheme="majorBidi" w:cstheme="majorBidi"/>
+                <w:bCs/>
+                <w:noProof/>
+                <w:lang w:val="id-ID"/>
+              </w:rPr>
+              <w:t>tanggal</w:t>
+            </w:r>
+          </w:p>
+        </w:tc>
+        <w:tc>
+          <w:tcPr>
+            <w:tcW w:w="1976" w:type="dxa"/>
+          </w:tcPr>
+          <w:p>
+            <w:pPr>
+              <w:pStyle w:val="ListParagraph"/>
+              <w:ind w:left="0"/>
+              <w:rPr>
+                <w:rFonts w:asciiTheme="majorBidi" w:hAnsiTheme="majorBidi" w:cstheme="majorBidi"/>
+                <w:bCs/>
+                <w:noProof/>
+                <w:lang w:val="id-ID"/>
+              </w:rPr>
+            </w:pPr>
+            <w:r>
+              <w:rPr>
+                <w:rFonts w:asciiTheme="majorBidi" w:hAnsiTheme="majorBidi" w:cstheme="majorBidi"/>
+                <w:bCs/>
+                <w:noProof/>
+                <w:lang w:val="id-ID"/>
+              </w:rPr>
+              <w:t>date</w:t>
+            </w:r>
+          </w:p>
+        </w:tc>
+        <w:tc>
+          <w:tcPr>
+            <w:tcW w:w="1526" w:type="dxa"/>
           </w:tcPr>
           <w:p>
             <w:pPr>
@@ -10082,59 +10420,59 @@
         </w:tc>
         <w:tc>
           <w:tcPr>
-            <w:tcW w:w="3367" w:type="dxa"/>
-          </w:tcPr>
-          <w:p>
-            <w:pPr>
-              <w:pStyle w:val="ListParagraph"/>
-              <w:ind w:left="0"/>
-              <w:rPr>
-                <w:rFonts w:asciiTheme="majorBidi" w:hAnsiTheme="majorBidi" w:cstheme="majorBidi"/>
-                <w:bCs/>
-                <w:noProof/>
-                <w:lang w:val="id-ID"/>
-              </w:rPr>
-            </w:pPr>
-            <w:r>
-              <w:rPr>
-                <w:rFonts w:asciiTheme="majorBidi" w:hAnsiTheme="majorBidi" w:cstheme="majorBidi"/>
-                <w:bCs/>
-                <w:noProof/>
-                <w:lang w:val="id-ID"/>
-              </w:rPr>
-              <w:t>udzur</w:t>
-            </w:r>
-          </w:p>
-        </w:tc>
-        <w:tc>
-          <w:tcPr>
-            <w:tcW w:w="2247" w:type="dxa"/>
-          </w:tcPr>
-          <w:p>
-            <w:pPr>
-              <w:pStyle w:val="ListParagraph"/>
-              <w:ind w:left="0"/>
-              <w:rPr>
-                <w:rFonts w:asciiTheme="majorBidi" w:hAnsiTheme="majorBidi" w:cstheme="majorBidi"/>
-                <w:bCs/>
-                <w:noProof/>
-                <w:lang w:val="id-ID"/>
-              </w:rPr>
-            </w:pPr>
-            <w:r>
-              <w:rPr>
-                <w:rFonts w:asciiTheme="majorBidi" w:hAnsiTheme="majorBidi" w:cstheme="majorBidi"/>
-                <w:bCs/>
-                <w:noProof/>
-                <w:lang w:val="id-ID"/>
-              </w:rPr>
-              <w:t>varchar(12)</w:t>
-            </w:r>
-          </w:p>
-        </w:tc>
-        <w:tc>
-          <w:tcPr>
-            <w:tcW w:w="1741" w:type="dxa"/>
+            <w:tcW w:w="2835" w:type="dxa"/>
+          </w:tcPr>
+          <w:p>
+            <w:pPr>
+              <w:pStyle w:val="ListParagraph"/>
+              <w:ind w:left="0"/>
+              <w:rPr>
+                <w:rFonts w:asciiTheme="majorBidi" w:hAnsiTheme="majorBidi" w:cstheme="majorBidi"/>
+                <w:bCs/>
+                <w:noProof/>
+                <w:lang w:val="id-ID"/>
+              </w:rPr>
+            </w:pPr>
+            <w:r>
+              <w:rPr>
+                <w:rFonts w:asciiTheme="majorBidi" w:hAnsiTheme="majorBidi" w:cstheme="majorBidi"/>
+                <w:bCs/>
+                <w:noProof/>
+                <w:lang w:val="id-ID"/>
+              </w:rPr>
+              <w:t>waktu_shalat</w:t>
+            </w:r>
+          </w:p>
+        </w:tc>
+        <w:tc>
+          <w:tcPr>
+            <w:tcW w:w="1976" w:type="dxa"/>
+          </w:tcPr>
+          <w:p>
+            <w:pPr>
+              <w:pStyle w:val="ListParagraph"/>
+              <w:ind w:left="0"/>
+              <w:rPr>
+                <w:rFonts w:asciiTheme="majorBidi" w:hAnsiTheme="majorBidi" w:cstheme="majorBidi"/>
+                <w:bCs/>
+                <w:noProof/>
+                <w:lang w:val="id-ID"/>
+              </w:rPr>
+            </w:pPr>
+            <w:r>
+              <w:rPr>
+                <w:rFonts w:asciiTheme="majorBidi" w:hAnsiTheme="majorBidi" w:cstheme="majorBidi"/>
+                <w:bCs/>
+                <w:noProof/>
+                <w:lang w:val="id-ID"/>
+              </w:rPr>
+              <w:t>varchar(7)</w:t>
+            </w:r>
+          </w:p>
+        </w:tc>
+        <w:tc>
+          <w:tcPr>
+            <w:tcW w:w="1526" w:type="dxa"/>
           </w:tcPr>
           <w:p>
             <w:pPr>
@@ -10181,59 +10519,59 @@
         </w:tc>
         <w:tc>
           <w:tcPr>
-            <w:tcW w:w="3367" w:type="dxa"/>
-          </w:tcPr>
-          <w:p>
-            <w:pPr>
-              <w:pStyle w:val="ListParagraph"/>
-              <w:ind w:left="0"/>
-              <w:rPr>
-                <w:rFonts w:asciiTheme="majorBidi" w:hAnsiTheme="majorBidi" w:cstheme="majorBidi"/>
-                <w:bCs/>
-                <w:noProof/>
-                <w:lang w:val="id-ID"/>
-              </w:rPr>
-            </w:pPr>
-            <w:r>
-              <w:rPr>
-                <w:rFonts w:asciiTheme="majorBidi" w:hAnsiTheme="majorBidi" w:cstheme="majorBidi"/>
-                <w:bCs/>
-                <w:noProof/>
-                <w:lang w:val="id-ID"/>
-              </w:rPr>
-              <w:t>diajukan</w:t>
-            </w:r>
-          </w:p>
-        </w:tc>
-        <w:tc>
-          <w:tcPr>
-            <w:tcW w:w="2247" w:type="dxa"/>
-          </w:tcPr>
-          <w:p>
-            <w:pPr>
-              <w:pStyle w:val="ListParagraph"/>
-              <w:ind w:left="0"/>
-              <w:rPr>
-                <w:rFonts w:asciiTheme="majorBidi" w:hAnsiTheme="majorBidi" w:cstheme="majorBidi"/>
-                <w:bCs/>
-                <w:noProof/>
-                <w:lang w:val="id-ID"/>
-              </w:rPr>
-            </w:pPr>
-            <w:r>
-              <w:rPr>
-                <w:rFonts w:asciiTheme="majorBidi" w:hAnsiTheme="majorBidi" w:cstheme="majorBidi"/>
-                <w:bCs/>
-                <w:noProof/>
-                <w:lang w:val="id-ID"/>
-              </w:rPr>
-              <w:t>datetime</w:t>
-            </w:r>
-          </w:p>
-        </w:tc>
-        <w:tc>
-          <w:tcPr>
-            <w:tcW w:w="1741" w:type="dxa"/>
+            <w:tcW w:w="2835" w:type="dxa"/>
+          </w:tcPr>
+          <w:p>
+            <w:pPr>
+              <w:pStyle w:val="ListParagraph"/>
+              <w:ind w:left="0"/>
+              <w:rPr>
+                <w:rFonts w:asciiTheme="majorBidi" w:hAnsiTheme="majorBidi" w:cstheme="majorBidi"/>
+                <w:bCs/>
+                <w:noProof/>
+                <w:lang w:val="id-ID"/>
+              </w:rPr>
+            </w:pPr>
+            <w:r>
+              <w:rPr>
+                <w:rFonts w:asciiTheme="majorBidi" w:hAnsiTheme="majorBidi" w:cstheme="majorBidi"/>
+                <w:bCs/>
+                <w:noProof/>
+                <w:lang w:val="id-ID"/>
+              </w:rPr>
+              <w:t>udzur</w:t>
+            </w:r>
+          </w:p>
+        </w:tc>
+        <w:tc>
+          <w:tcPr>
+            <w:tcW w:w="1976" w:type="dxa"/>
+          </w:tcPr>
+          <w:p>
+            <w:pPr>
+              <w:pStyle w:val="ListParagraph"/>
+              <w:ind w:left="0"/>
+              <w:rPr>
+                <w:rFonts w:asciiTheme="majorBidi" w:hAnsiTheme="majorBidi" w:cstheme="majorBidi"/>
+                <w:bCs/>
+                <w:noProof/>
+                <w:lang w:val="id-ID"/>
+              </w:rPr>
+            </w:pPr>
+            <w:r>
+              <w:rPr>
+                <w:rFonts w:asciiTheme="majorBidi" w:hAnsiTheme="majorBidi" w:cstheme="majorBidi"/>
+                <w:bCs/>
+                <w:noProof/>
+                <w:lang w:val="id-ID"/>
+              </w:rPr>
+              <w:t>varchar(12)</w:t>
+            </w:r>
+          </w:p>
+        </w:tc>
+        <w:tc>
+          <w:tcPr>
+            <w:tcW w:w="1526" w:type="dxa"/>
           </w:tcPr>
           <w:p>
             <w:pPr>
@@ -10280,33 +10618,33 @@
         </w:tc>
         <w:tc>
           <w:tcPr>
-            <w:tcW w:w="3367" w:type="dxa"/>
-          </w:tcPr>
-          <w:p>
-            <w:pPr>
-              <w:pStyle w:val="ListParagraph"/>
-              <w:ind w:left="0"/>
-              <w:rPr>
-                <w:rFonts w:asciiTheme="majorBidi" w:hAnsiTheme="majorBidi" w:cstheme="majorBidi"/>
-                <w:bCs/>
-                <w:noProof/>
-                <w:lang w:val="id-ID"/>
-              </w:rPr>
-            </w:pPr>
-            <w:r>
-              <w:rPr>
-                <w:rFonts w:asciiTheme="majorBidi" w:hAnsiTheme="majorBidi" w:cstheme="majorBidi"/>
-                <w:bCs/>
-                <w:noProof/>
-                <w:lang w:val="id-ID"/>
-              </w:rPr>
-              <w:t>disetujui</w:t>
-            </w:r>
-          </w:p>
-        </w:tc>
-        <w:tc>
-          <w:tcPr>
-            <w:tcW w:w="2247" w:type="dxa"/>
+            <w:tcW w:w="2835" w:type="dxa"/>
+          </w:tcPr>
+          <w:p>
+            <w:pPr>
+              <w:pStyle w:val="ListParagraph"/>
+              <w:ind w:left="0"/>
+              <w:rPr>
+                <w:rFonts w:asciiTheme="majorBidi" w:hAnsiTheme="majorBidi" w:cstheme="majorBidi"/>
+                <w:bCs/>
+                <w:noProof/>
+                <w:lang w:val="id-ID"/>
+              </w:rPr>
+            </w:pPr>
+            <w:r>
+              <w:rPr>
+                <w:rFonts w:asciiTheme="majorBidi" w:hAnsiTheme="majorBidi" w:cstheme="majorBidi"/>
+                <w:bCs/>
+                <w:noProof/>
+                <w:lang w:val="id-ID"/>
+              </w:rPr>
+              <w:t>diajukan</w:t>
+            </w:r>
+          </w:p>
+        </w:tc>
+        <w:tc>
+          <w:tcPr>
+            <w:tcW w:w="1976" w:type="dxa"/>
           </w:tcPr>
           <w:p>
             <w:pPr>
@@ -10332,7 +10670,7 @@
         </w:tc>
         <w:tc>
           <w:tcPr>
-            <w:tcW w:w="1741" w:type="dxa"/>
+            <w:tcW w:w="1526" w:type="dxa"/>
           </w:tcPr>
           <w:p>
             <w:pPr>
@@ -10373,13 +10711,113 @@
                 <w:noProof/>
                 <w:lang w:val="id-ID"/>
               </w:rPr>
+              <w:lastRenderedPageBreak/>
               <w:t>8</w:t>
             </w:r>
           </w:p>
         </w:tc>
         <w:tc>
           <w:tcPr>
-            <w:tcW w:w="3367" w:type="dxa"/>
+            <w:tcW w:w="2835" w:type="dxa"/>
+          </w:tcPr>
+          <w:p>
+            <w:pPr>
+              <w:pStyle w:val="ListParagraph"/>
+              <w:ind w:left="0"/>
+              <w:rPr>
+                <w:rFonts w:asciiTheme="majorBidi" w:hAnsiTheme="majorBidi" w:cstheme="majorBidi"/>
+                <w:bCs/>
+                <w:noProof/>
+                <w:lang w:val="id-ID"/>
+              </w:rPr>
+            </w:pPr>
+            <w:r>
+              <w:rPr>
+                <w:rFonts w:asciiTheme="majorBidi" w:hAnsiTheme="majorBidi" w:cstheme="majorBidi"/>
+                <w:bCs/>
+                <w:noProof/>
+                <w:lang w:val="id-ID"/>
+              </w:rPr>
+              <w:t>disetujui</w:t>
+            </w:r>
+          </w:p>
+        </w:tc>
+        <w:tc>
+          <w:tcPr>
+            <w:tcW w:w="1976" w:type="dxa"/>
+          </w:tcPr>
+          <w:p>
+            <w:pPr>
+              <w:pStyle w:val="ListParagraph"/>
+              <w:ind w:left="0"/>
+              <w:rPr>
+                <w:rFonts w:asciiTheme="majorBidi" w:hAnsiTheme="majorBidi" w:cstheme="majorBidi"/>
+                <w:bCs/>
+                <w:noProof/>
+                <w:lang w:val="id-ID"/>
+              </w:rPr>
+            </w:pPr>
+            <w:r>
+              <w:rPr>
+                <w:rFonts w:asciiTheme="majorBidi" w:hAnsiTheme="majorBidi" w:cstheme="majorBidi"/>
+                <w:bCs/>
+                <w:noProof/>
+                <w:lang w:val="id-ID"/>
+              </w:rPr>
+              <w:t>datetime</w:t>
+            </w:r>
+          </w:p>
+        </w:tc>
+        <w:tc>
+          <w:tcPr>
+            <w:tcW w:w="1526" w:type="dxa"/>
+          </w:tcPr>
+          <w:p>
+            <w:pPr>
+              <w:pStyle w:val="ListParagraph"/>
+              <w:ind w:left="0"/>
+              <w:rPr>
+                <w:rFonts w:asciiTheme="majorBidi" w:hAnsiTheme="majorBidi" w:cstheme="majorBidi"/>
+                <w:bCs/>
+                <w:i/>
+                <w:iCs/>
+                <w:noProof/>
+                <w:lang w:val="id-ID"/>
+              </w:rPr>
+            </w:pPr>
+          </w:p>
+        </w:tc>
+      </w:tr>
+      <w:tr>
+        <w:tc>
+          <w:tcPr>
+            <w:tcW w:w="510" w:type="dxa"/>
+          </w:tcPr>
+          <w:p>
+            <w:pPr>
+              <w:pStyle w:val="ListParagraph"/>
+              <w:ind w:left="0"/>
+              <w:rPr>
+                <w:rFonts w:asciiTheme="majorBidi" w:hAnsiTheme="majorBidi" w:cstheme="majorBidi"/>
+                <w:bCs/>
+                <w:noProof/>
+                <w:lang w:val="id-ID"/>
+              </w:rPr>
+            </w:pPr>
+            <w:r>
+              <w:rPr>
+                <w:rFonts w:asciiTheme="majorBidi" w:hAnsiTheme="majorBidi" w:cstheme="majorBidi"/>
+                <w:bCs/>
+                <w:noProof/>
+                <w:lang w:val="id-ID"/>
+              </w:rPr>
+              <w:t>9</w:t>
+            </w:r>
+          </w:p>
+        </w:tc>
+        <w:tc>
+          <w:tcPr>
+            <w:tcW w:w="2835" w:type="dxa"/>
           </w:tcPr>
           <w:p>
             <w:pPr>
@@ -10405,7 +10843,7 @@
         </w:tc>
         <w:tc>
           <w:tcPr>
-            <w:tcW w:w="2247" w:type="dxa"/>
+            <w:tcW w:w="1976" w:type="dxa"/>
           </w:tcPr>
           <w:p>
             <w:pPr>
@@ -10431,7 +10869,7 @@
         </w:tc>
         <w:tc>
           <w:tcPr>
-            <w:tcW w:w="1741" w:type="dxa"/>
+            <w:tcW w:w="1526" w:type="dxa"/>
           </w:tcPr>
           <w:p>
             <w:pPr>
@@ -10477,11 +10915,7 @@
         <w:t>ahasiswa ketika mengalami kendala atau udzur sehingga tidak bisa</w:t>
       </w:r>
       <w:r>
-        <w:t xml:space="preserve"> </w:t>
-      </w:r>
-      <w:r>
-        <w:lastRenderedPageBreak/>
-        <w:t>melakukan</w:t>
+        <w:t xml:space="preserve"> melakukan</w:t>
       </w:r>
       <w:r>
         <w:t xml:space="preserve"> </w:t>
@@ -10975,16 +11409,17 @@
                 <w:rFonts w:asciiTheme="majorBidi" w:hAnsiTheme="majorBidi" w:cstheme="majorBidi"/>
                 <w:bCs/>
                 <w:noProof/>
-              </w:rPr>
-            </w:pPr>
-            <w:r>
-              <w:rPr>
-                <w:rFonts w:asciiTheme="majorBidi" w:hAnsiTheme="majorBidi" w:cstheme="majorBidi"/>
-                <w:bCs/>
-                <w:noProof/>
-                <w:lang w:val="id-ID"/>
-              </w:rPr>
-              <w:t>tanggal</w:t>
+                <w:lang w:val="id-ID"/>
+              </w:rPr>
+            </w:pPr>
+            <w:r>
+              <w:rPr>
+                <w:rFonts w:asciiTheme="majorBidi" w:hAnsiTheme="majorBidi" w:cstheme="majorBidi"/>
+                <w:bCs/>
+                <w:noProof/>
+                <w:lang w:val="id-ID"/>
+              </w:rPr>
+              <w:t>id_pekan</w:t>
             </w:r>
           </w:p>
         </w:tc>
@@ -11010,7 +11445,7 @@
                 <w:noProof/>
                 <w:lang w:val="id-ID"/>
               </w:rPr>
-              <w:t>date</w:t>
+              <w:t>int(4)</w:t>
             </w:r>
           </w:p>
         </w:tc>
@@ -11028,9 +11463,18 @@
                 <w:i/>
                 <w:iCs/>
                 <w:noProof/>
-                <w:lang w:val="id-ID"/>
-              </w:rPr>
-            </w:pPr>
+              </w:rPr>
+            </w:pPr>
+            <w:r>
+              <w:rPr>
+                <w:rFonts w:asciiTheme="majorBidi" w:hAnsiTheme="majorBidi" w:cstheme="majorBidi"/>
+                <w:bCs/>
+                <w:i/>
+                <w:iCs/>
+                <w:noProof/>
+              </w:rPr>
+              <w:t>Foreign Key</w:t>
+            </w:r>
           </w:p>
         </w:tc>
       </w:tr>
@@ -11073,17 +11517,16 @@
                 <w:rFonts w:asciiTheme="majorBidi" w:hAnsiTheme="majorBidi" w:cstheme="majorBidi"/>
                 <w:bCs/>
                 <w:noProof/>
-                <w:lang w:val="id-ID"/>
-              </w:rPr>
-            </w:pPr>
-            <w:r>
-              <w:rPr>
-                <w:rFonts w:asciiTheme="majorBidi" w:hAnsiTheme="majorBidi" w:cstheme="majorBidi"/>
-                <w:bCs/>
-                <w:noProof/>
-                <w:lang w:val="id-ID"/>
-              </w:rPr>
-              <w:t>waktu_shalat</w:t>
+              </w:rPr>
+            </w:pPr>
+            <w:r>
+              <w:rPr>
+                <w:rFonts w:asciiTheme="majorBidi" w:hAnsiTheme="majorBidi" w:cstheme="majorBidi"/>
+                <w:bCs/>
+                <w:noProof/>
+                <w:lang w:val="id-ID"/>
+              </w:rPr>
+              <w:t>tanggal</w:t>
             </w:r>
           </w:p>
         </w:tc>
@@ -11109,7 +11552,7 @@
                 <w:noProof/>
                 <w:lang w:val="id-ID"/>
               </w:rPr>
-              <w:t>varchar(7)</w:t>
+              <w:t>date</w:t>
             </w:r>
           </w:p>
         </w:tc>
@@ -11182,7 +11625,7 @@
                 <w:noProof/>
                 <w:lang w:val="id-ID"/>
               </w:rPr>
-              <w:t>keterangan</w:t>
+              <w:t>waktu_shalat</w:t>
             </w:r>
           </w:p>
         </w:tc>
@@ -11208,7 +11651,7 @@
                 <w:noProof/>
                 <w:lang w:val="id-ID"/>
               </w:rPr>
-              <w:t>varchar(5)</w:t>
+              <w:t>varchar(7)</w:t>
             </w:r>
           </w:p>
         </w:tc>
@@ -11281,7 +11724,7 @@
                 <w:noProof/>
                 <w:lang w:val="id-ID"/>
               </w:rPr>
-              <w:t>diajukan</w:t>
+              <w:t>keterangan</w:t>
             </w:r>
           </w:p>
         </w:tc>
@@ -11307,7 +11750,7 @@
                 <w:noProof/>
                 <w:lang w:val="id-ID"/>
               </w:rPr>
-              <w:t>datetime</w:t>
+              <w:t>varchar(5)</w:t>
             </w:r>
           </w:p>
         </w:tc>
@@ -11380,7 +11823,7 @@
                 <w:noProof/>
                 <w:lang w:val="id-ID"/>
               </w:rPr>
-              <w:t>disetujui</w:t>
+              <w:t>diajukan</w:t>
             </w:r>
           </w:p>
         </w:tc>
@@ -11454,6 +11897,105 @@
                 <w:lang w:val="id-ID"/>
               </w:rPr>
               <w:t>8</w:t>
+            </w:r>
+          </w:p>
+        </w:tc>
+        <w:tc>
+          <w:tcPr>
+            <w:tcW w:w="3177" w:type="dxa"/>
+          </w:tcPr>
+          <w:p>
+            <w:pPr>
+              <w:pStyle w:val="ListParagraph"/>
+              <w:ind w:left="0"/>
+              <w:rPr>
+                <w:rFonts w:asciiTheme="majorBidi" w:hAnsiTheme="majorBidi" w:cstheme="majorBidi"/>
+                <w:bCs/>
+                <w:noProof/>
+                <w:lang w:val="id-ID"/>
+              </w:rPr>
+            </w:pPr>
+            <w:r>
+              <w:rPr>
+                <w:rFonts w:asciiTheme="majorBidi" w:hAnsiTheme="majorBidi" w:cstheme="majorBidi"/>
+                <w:bCs/>
+                <w:noProof/>
+                <w:lang w:val="id-ID"/>
+              </w:rPr>
+              <w:t>disetujui</w:t>
+            </w:r>
+          </w:p>
+        </w:tc>
+        <w:tc>
+          <w:tcPr>
+            <w:tcW w:w="1494" w:type="dxa"/>
+          </w:tcPr>
+          <w:p>
+            <w:pPr>
+              <w:pStyle w:val="ListParagraph"/>
+              <w:ind w:left="0"/>
+              <w:rPr>
+                <w:rFonts w:asciiTheme="majorBidi" w:hAnsiTheme="majorBidi" w:cstheme="majorBidi"/>
+                <w:bCs/>
+                <w:noProof/>
+                <w:lang w:val="id-ID"/>
+              </w:rPr>
+            </w:pPr>
+            <w:r>
+              <w:rPr>
+                <w:rFonts w:asciiTheme="majorBidi" w:hAnsiTheme="majorBidi" w:cstheme="majorBidi"/>
+                <w:bCs/>
+                <w:noProof/>
+                <w:lang w:val="id-ID"/>
+              </w:rPr>
+              <w:t>datetime</w:t>
+            </w:r>
+          </w:p>
+        </w:tc>
+        <w:tc>
+          <w:tcPr>
+            <w:tcW w:w="1464" w:type="dxa"/>
+          </w:tcPr>
+          <w:p>
+            <w:pPr>
+              <w:pStyle w:val="ListParagraph"/>
+              <w:ind w:left="0"/>
+              <w:rPr>
+                <w:rFonts w:asciiTheme="majorBidi" w:hAnsiTheme="majorBidi" w:cstheme="majorBidi"/>
+                <w:bCs/>
+                <w:i/>
+                <w:iCs/>
+                <w:noProof/>
+                <w:lang w:val="id-ID"/>
+              </w:rPr>
+            </w:pPr>
+          </w:p>
+        </w:tc>
+      </w:tr>
+      <w:tr>
+        <w:tc>
+          <w:tcPr>
+            <w:tcW w:w="510" w:type="dxa"/>
+          </w:tcPr>
+          <w:p>
+            <w:pPr>
+              <w:pStyle w:val="ListParagraph"/>
+              <w:ind w:left="0"/>
+              <w:rPr>
+                <w:rFonts w:asciiTheme="majorBidi" w:hAnsiTheme="majorBidi" w:cstheme="majorBidi"/>
+                <w:bCs/>
+                <w:noProof/>
+                <w:lang w:val="id-ID"/>
+              </w:rPr>
+            </w:pPr>
+            <w:r>
+              <w:rPr>
+                <w:rFonts w:asciiTheme="majorBidi" w:hAnsiTheme="majorBidi" w:cstheme="majorBidi"/>
+                <w:bCs/>
+                <w:noProof/>
+                <w:lang w:val="id-ID"/>
+              </w:rPr>
+              <w:t>9</w:t>
             </w:r>
           </w:p>
         </w:tc>
@@ -11637,6 +12179,7 @@
                 <w:noProof/>
                 <w:lang w:val="id-ID"/>
               </w:rPr>
+              <w:lastRenderedPageBreak/>
               <w:t>No</w:t>
             </w:r>
           </w:p>
@@ -11877,7 +12420,7 @@
                 <w:noProof/>
                 <w:lang w:val="id-ID"/>
               </w:rPr>
-              <w:t>talim_rutin</w:t>
+              <w:t>id_pekan</w:t>
             </w:r>
           </w:p>
         </w:tc>
@@ -11903,7 +12446,7 @@
                 <w:noProof/>
                 <w:lang w:val="id-ID"/>
               </w:rPr>
-              <w:t>varchar(14)</w:t>
+              <w:t>int(4)</w:t>
             </w:r>
           </w:p>
         </w:tc>
@@ -11923,6 +12466,16 @@
                 <w:noProof/>
               </w:rPr>
             </w:pPr>
+            <w:r>
+              <w:rPr>
+                <w:rFonts w:asciiTheme="majorBidi" w:hAnsiTheme="majorBidi" w:cstheme="majorBidi"/>
+                <w:bCs/>
+                <w:i/>
+                <w:iCs/>
+                <w:noProof/>
+              </w:rPr>
+              <w:t>Foreign Key</w:t>
+            </w:r>
           </w:p>
         </w:tc>
       </w:tr>
@@ -11965,16 +12518,17 @@
                 <w:rFonts w:asciiTheme="majorBidi" w:hAnsiTheme="majorBidi" w:cstheme="majorBidi"/>
                 <w:bCs/>
                 <w:noProof/>
-              </w:rPr>
-            </w:pPr>
-            <w:r>
-              <w:rPr>
-                <w:rFonts w:asciiTheme="majorBidi" w:hAnsiTheme="majorBidi" w:cstheme="majorBidi"/>
-                <w:bCs/>
-                <w:noProof/>
-                <w:lang w:val="id-ID"/>
-              </w:rPr>
-              <w:t>tanggal</w:t>
+                <w:lang w:val="id-ID"/>
+              </w:rPr>
+            </w:pPr>
+            <w:r>
+              <w:rPr>
+                <w:rFonts w:asciiTheme="majorBidi" w:hAnsiTheme="majorBidi" w:cstheme="majorBidi"/>
+                <w:bCs/>
+                <w:noProof/>
+                <w:lang w:val="id-ID"/>
+              </w:rPr>
+              <w:t>talim_rutin</w:t>
             </w:r>
           </w:p>
         </w:tc>
@@ -12000,7 +12554,7 @@
                 <w:noProof/>
                 <w:lang w:val="id-ID"/>
               </w:rPr>
-              <w:t>date</w:t>
+              <w:t>varchar(14)</w:t>
             </w:r>
           </w:p>
         </w:tc>
@@ -12018,7 +12572,6 @@
                 <w:i/>
                 <w:iCs/>
                 <w:noProof/>
-                <w:lang w:val="id-ID"/>
               </w:rPr>
             </w:pPr>
           </w:p>
@@ -12048,6 +12601,104 @@
                 <w:lang w:val="id-ID"/>
               </w:rPr>
               <w:t>4</w:t>
+            </w:r>
+          </w:p>
+        </w:tc>
+        <w:tc>
+          <w:tcPr>
+            <w:tcW w:w="3055" w:type="dxa"/>
+          </w:tcPr>
+          <w:p>
+            <w:pPr>
+              <w:pStyle w:val="ListParagraph"/>
+              <w:ind w:left="0"/>
+              <w:rPr>
+                <w:rFonts w:asciiTheme="majorBidi" w:hAnsiTheme="majorBidi" w:cstheme="majorBidi"/>
+                <w:bCs/>
+                <w:noProof/>
+              </w:rPr>
+            </w:pPr>
+            <w:r>
+              <w:rPr>
+                <w:rFonts w:asciiTheme="majorBidi" w:hAnsiTheme="majorBidi" w:cstheme="majorBidi"/>
+                <w:bCs/>
+                <w:noProof/>
+                <w:lang w:val="id-ID"/>
+              </w:rPr>
+              <w:t>tanggal</w:t>
+            </w:r>
+          </w:p>
+        </w:tc>
+        <w:tc>
+          <w:tcPr>
+            <w:tcW w:w="1628" w:type="dxa"/>
+          </w:tcPr>
+          <w:p>
+            <w:pPr>
+              <w:pStyle w:val="ListParagraph"/>
+              <w:ind w:left="0"/>
+              <w:rPr>
+                <w:rFonts w:asciiTheme="majorBidi" w:hAnsiTheme="majorBidi" w:cstheme="majorBidi"/>
+                <w:bCs/>
+                <w:noProof/>
+                <w:lang w:val="id-ID"/>
+              </w:rPr>
+            </w:pPr>
+            <w:r>
+              <w:rPr>
+                <w:rFonts w:asciiTheme="majorBidi" w:hAnsiTheme="majorBidi" w:cstheme="majorBidi"/>
+                <w:bCs/>
+                <w:noProof/>
+                <w:lang w:val="id-ID"/>
+              </w:rPr>
+              <w:t>date</w:t>
+            </w:r>
+          </w:p>
+        </w:tc>
+        <w:tc>
+          <w:tcPr>
+            <w:tcW w:w="1459" w:type="dxa"/>
+          </w:tcPr>
+          <w:p>
+            <w:pPr>
+              <w:pStyle w:val="ListParagraph"/>
+              <w:ind w:left="0"/>
+              <w:rPr>
+                <w:rFonts w:asciiTheme="majorBidi" w:hAnsiTheme="majorBidi" w:cstheme="majorBidi"/>
+                <w:bCs/>
+                <w:i/>
+                <w:iCs/>
+                <w:noProof/>
+                <w:lang w:val="id-ID"/>
+              </w:rPr>
+            </w:pPr>
+          </w:p>
+        </w:tc>
+      </w:tr>
+      <w:tr>
+        <w:tc>
+          <w:tcPr>
+            <w:tcW w:w="510" w:type="dxa"/>
+          </w:tcPr>
+          <w:p>
+            <w:pPr>
+              <w:pStyle w:val="ListParagraph"/>
+              <w:ind w:left="0"/>
+              <w:rPr>
+                <w:rFonts w:asciiTheme="majorBidi" w:hAnsiTheme="majorBidi" w:cstheme="majorBidi"/>
+                <w:bCs/>
+                <w:noProof/>
+                <w:lang w:val="id-ID"/>
+              </w:rPr>
+            </w:pPr>
+            <w:r>
+              <w:rPr>
+                <w:rFonts w:asciiTheme="majorBidi" w:hAnsiTheme="majorBidi" w:cstheme="majorBidi"/>
+                <w:bCs/>
+                <w:noProof/>
+                <w:lang w:val="id-ID"/>
+              </w:rPr>
+              <w:t>5</w:t>
             </w:r>
           </w:p>
         </w:tc>
@@ -12151,7 +12802,6 @@
         <w:t xml:space="preserve"> </w:t>
       </w:r>
       <w:r>
-        <w:lastRenderedPageBreak/>
         <w:t>ta’lim rutin pekanan</w:t>
       </w:r>
       <w:r>
@@ -12600,7 +13250,12 @@
         <w:t>m rutin bulanan atau</w:t>
       </w:r>
       <w:r>
-        <w:t xml:space="preserve"> ta’lim rutin pekanan yang telah diadakan. Setiap data udzur ta’lim rutin disimpan pada tabel talim_rutin_udzur, </w:t>
+        <w:t xml:space="preserve"> ta’lim rutin pekanan yang telah di</w:t>
+      </w:r>
+      <w:bookmarkStart w:id="0" w:name="_GoBack"/>
+      <w:bookmarkEnd w:id="0"/>
+      <w:r>
+        <w:t xml:space="preserve">adakan. Setiap data udzur ta’lim rutin disimpan pada tabel talim_rutin_udzur, </w:t>
       </w:r>
       <w:r>
         <w:rPr>
@@ -13226,6 +13881,7 @@
                 <w:noProof/>
                 <w:lang w:val="id-ID"/>
               </w:rPr>
+              <w:lastRenderedPageBreak/>
               <w:t>5</w:t>
             </w:r>
           </w:p>
@@ -13553,7 +14209,6 @@
           <w:bCs/>
           <w:noProof/>
         </w:rPr>
-        <w:lastRenderedPageBreak/>
         <w:t xml:space="preserve">Tabel 4.27 </w:t>
       </w:r>
       <w:r>
@@ -13855,7 +14510,7 @@
                 <w:noProof/>
                 <w:lang w:val="id-ID"/>
               </w:rPr>
-              <w:t>id_pembina</w:t>
+              <w:t>id_pekan</w:t>
             </w:r>
           </w:p>
         </w:tc>
@@ -13881,7 +14536,7 @@
                 <w:noProof/>
                 <w:lang w:val="id-ID"/>
               </w:rPr>
-              <w:t>int(5)</w:t>
+              <w:t>int(4)</w:t>
             </w:r>
           </w:p>
         </w:tc>
@@ -13953,16 +14608,17 @@
                 <w:rFonts w:asciiTheme="majorBidi" w:hAnsiTheme="majorBidi" w:cstheme="majorBidi"/>
                 <w:bCs/>
                 <w:noProof/>
-              </w:rPr>
-            </w:pPr>
-            <w:r>
-              <w:rPr>
-                <w:rFonts w:asciiTheme="majorBidi" w:hAnsiTheme="majorBidi" w:cstheme="majorBidi"/>
-                <w:bCs/>
-                <w:noProof/>
-                <w:lang w:val="id-ID"/>
-              </w:rPr>
-              <w:t>tanggal</w:t>
+                <w:lang w:val="id-ID"/>
+              </w:rPr>
+            </w:pPr>
+            <w:r>
+              <w:rPr>
+                <w:rFonts w:asciiTheme="majorBidi" w:hAnsiTheme="majorBidi" w:cstheme="majorBidi"/>
+                <w:bCs/>
+                <w:noProof/>
+                <w:lang w:val="id-ID"/>
+              </w:rPr>
+              <w:t>id_pembina</w:t>
             </w:r>
           </w:p>
         </w:tc>
@@ -13988,7 +14644,7 @@
                 <w:noProof/>
                 <w:lang w:val="id-ID"/>
               </w:rPr>
-              <w:t>date</w:t>
+              <w:t>int(5)</w:t>
             </w:r>
           </w:p>
         </w:tc>
@@ -14006,9 +14662,18 @@
                 <w:i/>
                 <w:iCs/>
                 <w:noProof/>
-                <w:lang w:val="id-ID"/>
-              </w:rPr>
-            </w:pPr>
+              </w:rPr>
+            </w:pPr>
+            <w:r>
+              <w:rPr>
+                <w:rFonts w:asciiTheme="majorBidi" w:hAnsiTheme="majorBidi" w:cstheme="majorBidi"/>
+                <w:bCs/>
+                <w:i/>
+                <w:iCs/>
+                <w:noProof/>
+              </w:rPr>
+              <w:t>Foreign Key</w:t>
+            </w:r>
           </w:p>
         </w:tc>
       </w:tr>
@@ -14036,6 +14701,104 @@
                 <w:lang w:val="id-ID"/>
               </w:rPr>
               <w:t>4</w:t>
+            </w:r>
+          </w:p>
+        </w:tc>
+        <w:tc>
+          <w:tcPr>
+            <w:tcW w:w="3188" w:type="dxa"/>
+          </w:tcPr>
+          <w:p>
+            <w:pPr>
+              <w:pStyle w:val="ListParagraph"/>
+              <w:ind w:left="0"/>
+              <w:rPr>
+                <w:rFonts w:asciiTheme="majorBidi" w:hAnsiTheme="majorBidi" w:cstheme="majorBidi"/>
+                <w:bCs/>
+                <w:noProof/>
+              </w:rPr>
+            </w:pPr>
+            <w:r>
+              <w:rPr>
+                <w:rFonts w:asciiTheme="majorBidi" w:hAnsiTheme="majorBidi" w:cstheme="majorBidi"/>
+                <w:bCs/>
+                <w:noProof/>
+                <w:lang w:val="id-ID"/>
+              </w:rPr>
+              <w:t>tanggal</w:t>
+            </w:r>
+          </w:p>
+        </w:tc>
+        <w:tc>
+          <w:tcPr>
+            <w:tcW w:w="1488" w:type="dxa"/>
+          </w:tcPr>
+          <w:p>
+            <w:pPr>
+              <w:pStyle w:val="ListParagraph"/>
+              <w:ind w:left="0"/>
+              <w:rPr>
+                <w:rFonts w:asciiTheme="majorBidi" w:hAnsiTheme="majorBidi" w:cstheme="majorBidi"/>
+                <w:bCs/>
+                <w:noProof/>
+                <w:lang w:val="id-ID"/>
+              </w:rPr>
+            </w:pPr>
+            <w:r>
+              <w:rPr>
+                <w:rFonts w:asciiTheme="majorBidi" w:hAnsiTheme="majorBidi" w:cstheme="majorBidi"/>
+                <w:bCs/>
+                <w:noProof/>
+                <w:lang w:val="id-ID"/>
+              </w:rPr>
+              <w:t>date</w:t>
+            </w:r>
+          </w:p>
+        </w:tc>
+        <w:tc>
+          <w:tcPr>
+            <w:tcW w:w="1462" w:type="dxa"/>
+          </w:tcPr>
+          <w:p>
+            <w:pPr>
+              <w:pStyle w:val="ListParagraph"/>
+              <w:ind w:left="0"/>
+              <w:rPr>
+                <w:rFonts w:asciiTheme="majorBidi" w:hAnsiTheme="majorBidi" w:cstheme="majorBidi"/>
+                <w:bCs/>
+                <w:i/>
+                <w:iCs/>
+                <w:noProof/>
+                <w:lang w:val="id-ID"/>
+              </w:rPr>
+            </w:pPr>
+          </w:p>
+        </w:tc>
+      </w:tr>
+      <w:tr>
+        <w:tc>
+          <w:tcPr>
+            <w:tcW w:w="510" w:type="dxa"/>
+          </w:tcPr>
+          <w:p>
+            <w:pPr>
+              <w:pStyle w:val="ListParagraph"/>
+              <w:ind w:left="0"/>
+              <w:rPr>
+                <w:rFonts w:asciiTheme="majorBidi" w:hAnsiTheme="majorBidi" w:cstheme="majorBidi"/>
+                <w:bCs/>
+                <w:noProof/>
+                <w:lang w:val="id-ID"/>
+              </w:rPr>
+            </w:pPr>
+            <w:r>
+              <w:rPr>
+                <w:rFonts w:asciiTheme="majorBidi" w:hAnsiTheme="majorBidi" w:cstheme="majorBidi"/>
+                <w:bCs/>
+                <w:noProof/>
+                <w:lang w:val="id-ID"/>
+              </w:rPr>
+              <w:t>5</w:t>
             </w:r>
           </w:p>
         </w:tc>
@@ -14597,6 +15360,7 @@
         </w:numPr>
       </w:pPr>
       <w:r>
+        <w:lastRenderedPageBreak/>
         <w:t>Tabel Udzur Ta’lim Pembina</w:t>
       </w:r>
     </w:p>
@@ -15253,7 +16017,6 @@
                 <w:noProof/>
                 <w:lang w:val="id-ID"/>
               </w:rPr>
-              <w:lastRenderedPageBreak/>
               <w:t>5</w:t>
             </w:r>
           </w:p>
@@ -15923,7 +16686,7 @@
                 <w:noProof/>
                 <w:lang w:val="id-ID"/>
               </w:rPr>
-              <w:t>id_ pembina</w:t>
+              <w:t>id_pekan</w:t>
             </w:r>
           </w:p>
         </w:tc>
@@ -15949,7 +16712,7 @@
                 <w:noProof/>
                 <w:lang w:val="id-ID"/>
               </w:rPr>
-              <w:t>int(5)</w:t>
+              <w:t>int(4)</w:t>
             </w:r>
           </w:p>
         </w:tc>
@@ -16021,16 +16784,17 @@
                 <w:rFonts w:asciiTheme="majorBidi" w:hAnsiTheme="majorBidi" w:cstheme="majorBidi"/>
                 <w:bCs/>
                 <w:noProof/>
-              </w:rPr>
-            </w:pPr>
-            <w:r>
-              <w:rPr>
-                <w:rFonts w:asciiTheme="majorBidi" w:hAnsiTheme="majorBidi" w:cstheme="majorBidi"/>
-                <w:bCs/>
-                <w:noProof/>
-                <w:lang w:val="id-ID"/>
-              </w:rPr>
-              <w:t>tanggal</w:t>
+                <w:lang w:val="id-ID"/>
+              </w:rPr>
+            </w:pPr>
+            <w:r>
+              <w:rPr>
+                <w:rFonts w:asciiTheme="majorBidi" w:hAnsiTheme="majorBidi" w:cstheme="majorBidi"/>
+                <w:bCs/>
+                <w:noProof/>
+                <w:lang w:val="id-ID"/>
+              </w:rPr>
+              <w:t>id_ pembina</w:t>
             </w:r>
           </w:p>
         </w:tc>
@@ -16056,7 +16820,7 @@
                 <w:noProof/>
                 <w:lang w:val="id-ID"/>
               </w:rPr>
-              <w:t>date</w:t>
+              <w:t>int(5)</w:t>
             </w:r>
           </w:p>
         </w:tc>
@@ -16074,9 +16838,18 @@
                 <w:i/>
                 <w:iCs/>
                 <w:noProof/>
-                <w:lang w:val="id-ID"/>
-              </w:rPr>
-            </w:pPr>
+              </w:rPr>
+            </w:pPr>
+            <w:r>
+              <w:rPr>
+                <w:rFonts w:asciiTheme="majorBidi" w:hAnsiTheme="majorBidi" w:cstheme="majorBidi"/>
+                <w:bCs/>
+                <w:i/>
+                <w:iCs/>
+                <w:noProof/>
+              </w:rPr>
+              <w:t>Foreign Key</w:t>
+            </w:r>
           </w:p>
         </w:tc>
       </w:tr>
@@ -16104,6 +16877,104 @@
                 <w:lang w:val="id-ID"/>
               </w:rPr>
               <w:t>4</w:t>
+            </w:r>
+          </w:p>
+        </w:tc>
+        <w:tc>
+          <w:tcPr>
+            <w:tcW w:w="3058" w:type="dxa"/>
+          </w:tcPr>
+          <w:p>
+            <w:pPr>
+              <w:pStyle w:val="ListParagraph"/>
+              <w:ind w:left="0"/>
+              <w:rPr>
+                <w:rFonts w:asciiTheme="majorBidi" w:hAnsiTheme="majorBidi" w:cstheme="majorBidi"/>
+                <w:bCs/>
+                <w:noProof/>
+              </w:rPr>
+            </w:pPr>
+            <w:r>
+              <w:rPr>
+                <w:rFonts w:asciiTheme="majorBidi" w:hAnsiTheme="majorBidi" w:cstheme="majorBidi"/>
+                <w:bCs/>
+                <w:noProof/>
+                <w:lang w:val="id-ID"/>
+              </w:rPr>
+              <w:t>tanggal</w:t>
+            </w:r>
+          </w:p>
+        </w:tc>
+        <w:tc>
+          <w:tcPr>
+            <w:tcW w:w="1522" w:type="dxa"/>
+          </w:tcPr>
+          <w:p>
+            <w:pPr>
+              <w:pStyle w:val="ListParagraph"/>
+              <w:ind w:left="0"/>
+              <w:rPr>
+                <w:rFonts w:asciiTheme="majorBidi" w:hAnsiTheme="majorBidi" w:cstheme="majorBidi"/>
+                <w:bCs/>
+                <w:noProof/>
+                <w:lang w:val="id-ID"/>
+              </w:rPr>
+            </w:pPr>
+            <w:r>
+              <w:rPr>
+                <w:rFonts w:asciiTheme="majorBidi" w:hAnsiTheme="majorBidi" w:cstheme="majorBidi"/>
+                <w:bCs/>
+                <w:noProof/>
+                <w:lang w:val="id-ID"/>
+              </w:rPr>
+              <w:t>date</w:t>
+            </w:r>
+          </w:p>
+        </w:tc>
+        <w:tc>
+          <w:tcPr>
+            <w:tcW w:w="1506" w:type="dxa"/>
+          </w:tcPr>
+          <w:p>
+            <w:pPr>
+              <w:pStyle w:val="ListParagraph"/>
+              <w:ind w:left="0"/>
+              <w:rPr>
+                <w:rFonts w:asciiTheme="majorBidi" w:hAnsiTheme="majorBidi" w:cstheme="majorBidi"/>
+                <w:bCs/>
+                <w:i/>
+                <w:iCs/>
+                <w:noProof/>
+                <w:lang w:val="id-ID"/>
+              </w:rPr>
+            </w:pPr>
+          </w:p>
+        </w:tc>
+      </w:tr>
+      <w:tr>
+        <w:tc>
+          <w:tcPr>
+            <w:tcW w:w="510" w:type="dxa"/>
+          </w:tcPr>
+          <w:p>
+            <w:pPr>
+              <w:pStyle w:val="ListParagraph"/>
+              <w:ind w:left="0"/>
+              <w:rPr>
+                <w:rFonts w:asciiTheme="majorBidi" w:hAnsiTheme="majorBidi" w:cstheme="majorBidi"/>
+                <w:bCs/>
+                <w:noProof/>
+                <w:lang w:val="id-ID"/>
+              </w:rPr>
+            </w:pPr>
+            <w:r>
+              <w:rPr>
+                <w:rFonts w:asciiTheme="majorBidi" w:hAnsiTheme="majorBidi" w:cstheme="majorBidi"/>
+                <w:bCs/>
+                <w:noProof/>
+                <w:lang w:val="id-ID"/>
+              </w:rPr>
+              <w:t>5</w:t>
             </w:r>
           </w:p>
         </w:tc>
@@ -16198,6 +17069,7 @@
         <w:pStyle w:val="ListParagraph"/>
       </w:pPr>
       <w:r>
+        <w:lastRenderedPageBreak/>
         <w:t xml:space="preserve">Tabel presensi tahsin terdiri dari beberapa kolom yang difungsikan untuk menyimpan data kehadiran mahasiswa </w:t>
       </w:r>
       <w:r>
@@ -16624,11 +17496,7 @@
         <w:t xml:space="preserve">udzur </w:t>
       </w:r>
       <w:r>
-        <w:t xml:space="preserve">ketidakhadiran mahasiswa terhadap kegiatan tahsin </w:t>
-      </w:r>
-      <w:r>
-        <w:lastRenderedPageBreak/>
-        <w:t xml:space="preserve">yang telah diadakan. Setiap data udzur tahsin disimpan pada tabel tahsin_udzur, </w:t>
+        <w:t xml:space="preserve">ketidakhadiran mahasiswa terhadap kegiatan tahsin yang telah diadakan. Setiap data udzur tahsin disimpan pada tabel tahsin_udzur, </w:t>
       </w:r>
       <w:r>
         <w:rPr>
@@ -17643,6 +18511,7 @@
                 <w:noProof/>
                 <w:lang w:val="id-ID"/>
               </w:rPr>
+              <w:lastRenderedPageBreak/>
               <w:t>No</w:t>
             </w:r>
           </w:p>
@@ -18254,7 +19123,6 @@
                 <w:noProof/>
                 <w:lang w:val="id-ID"/>
               </w:rPr>
-              <w:lastRenderedPageBreak/>
               <w:t>2</w:t>
             </w:r>
           </w:p>
@@ -19086,7 +19954,11 @@
         <w:t xml:space="preserve">hafalan quran mahasiswa yang telah disetorkan. </w:t>
       </w:r>
       <w:r>
-        <w:t xml:space="preserve">Setiap data </w:t>
+        <w:t xml:space="preserve">Setiap </w:t>
+      </w:r>
+      <w:r>
+        <w:lastRenderedPageBreak/>
+        <w:t xml:space="preserve">data </w:t>
       </w:r>
       <w:r>
         <w:t>setor hafalan</w:t>
@@ -19561,7 +20433,7 @@
                 <w:noProof/>
                 <w:lang w:val="id-ID"/>
               </w:rPr>
-              <w:t>no_surah</w:t>
+              <w:t>id_pekan</w:t>
             </w:r>
           </w:p>
         </w:tc>
@@ -19587,7 +20459,7 @@
                 <w:noProof/>
                 <w:lang w:val="id-ID"/>
               </w:rPr>
-              <w:t>int(3)</w:t>
+              <w:t>int(4)</w:t>
             </w:r>
           </w:p>
         </w:tc>
@@ -19605,7 +20477,6 @@
                 <w:i/>
                 <w:iCs/>
                 <w:noProof/>
-                <w:lang w:val="id-ID"/>
               </w:rPr>
             </w:pPr>
             <w:r>
@@ -19670,7 +20541,7 @@
                 <w:noProof/>
                 <w:lang w:val="id-ID"/>
               </w:rPr>
-              <w:t>keterangan</w:t>
+              <w:t>no_surah</w:t>
             </w:r>
           </w:p>
         </w:tc>
@@ -19696,7 +20567,7 @@
                 <w:noProof/>
                 <w:lang w:val="id-ID"/>
               </w:rPr>
-              <w:t>varchar(35)</w:t>
+              <w:t>int(3)</w:t>
             </w:r>
           </w:p>
         </w:tc>
@@ -19717,6 +20588,16 @@
                 <w:lang w:val="id-ID"/>
               </w:rPr>
             </w:pPr>
+            <w:r>
+              <w:rPr>
+                <w:rFonts w:asciiTheme="majorBidi" w:hAnsiTheme="majorBidi" w:cstheme="majorBidi"/>
+                <w:bCs/>
+                <w:i/>
+                <w:iCs/>
+                <w:noProof/>
+              </w:rPr>
+              <w:t>Foreign Key</w:t>
+            </w:r>
           </w:p>
         </w:tc>
       </w:tr>
@@ -19769,7 +20650,7 @@
                 <w:noProof/>
                 <w:lang w:val="id-ID"/>
               </w:rPr>
-              <w:t>tanggal_setor</w:t>
+              <w:t>keterangan</w:t>
             </w:r>
           </w:p>
         </w:tc>
@@ -19795,7 +20676,7 @@
                 <w:noProof/>
                 <w:lang w:val="id-ID"/>
               </w:rPr>
-              <w:t>date</w:t>
+              <w:t>varchar(35)</w:t>
             </w:r>
           </w:p>
         </w:tc>
@@ -19843,6 +20724,105 @@
                 <w:lang w:val="id-ID"/>
               </w:rPr>
               <w:t>6</w:t>
+            </w:r>
+          </w:p>
+        </w:tc>
+        <w:tc>
+          <w:tcPr>
+            <w:tcW w:w="3160" w:type="dxa"/>
+          </w:tcPr>
+          <w:p>
+            <w:pPr>
+              <w:pStyle w:val="ListParagraph"/>
+              <w:ind w:left="0"/>
+              <w:rPr>
+                <w:rFonts w:asciiTheme="majorBidi" w:hAnsiTheme="majorBidi" w:cstheme="majorBidi"/>
+                <w:bCs/>
+                <w:noProof/>
+                <w:lang w:val="id-ID"/>
+              </w:rPr>
+            </w:pPr>
+            <w:r>
+              <w:rPr>
+                <w:rFonts w:asciiTheme="majorBidi" w:hAnsiTheme="majorBidi" w:cstheme="majorBidi"/>
+                <w:bCs/>
+                <w:noProof/>
+                <w:lang w:val="id-ID"/>
+              </w:rPr>
+              <w:t>tanggal_setor</w:t>
+            </w:r>
+          </w:p>
+        </w:tc>
+        <w:tc>
+          <w:tcPr>
+            <w:tcW w:w="1500" w:type="dxa"/>
+          </w:tcPr>
+          <w:p>
+            <w:pPr>
+              <w:pStyle w:val="ListParagraph"/>
+              <w:ind w:left="0"/>
+              <w:rPr>
+                <w:rFonts w:asciiTheme="majorBidi" w:hAnsiTheme="majorBidi" w:cstheme="majorBidi"/>
+                <w:bCs/>
+                <w:noProof/>
+                <w:lang w:val="id-ID"/>
+              </w:rPr>
+            </w:pPr>
+            <w:r>
+              <w:rPr>
+                <w:rFonts w:asciiTheme="majorBidi" w:hAnsiTheme="majorBidi" w:cstheme="majorBidi"/>
+                <w:bCs/>
+                <w:noProof/>
+                <w:lang w:val="id-ID"/>
+              </w:rPr>
+              <w:t>date</w:t>
+            </w:r>
+          </w:p>
+        </w:tc>
+        <w:tc>
+          <w:tcPr>
+            <w:tcW w:w="1470" w:type="dxa"/>
+          </w:tcPr>
+          <w:p>
+            <w:pPr>
+              <w:pStyle w:val="ListParagraph"/>
+              <w:ind w:left="0"/>
+              <w:rPr>
+                <w:rFonts w:asciiTheme="majorBidi" w:hAnsiTheme="majorBidi" w:cstheme="majorBidi"/>
+                <w:bCs/>
+                <w:i/>
+                <w:iCs/>
+                <w:noProof/>
+                <w:lang w:val="id-ID"/>
+              </w:rPr>
+            </w:pPr>
+          </w:p>
+        </w:tc>
+      </w:tr>
+      <w:tr>
+        <w:tc>
+          <w:tcPr>
+            <w:tcW w:w="510" w:type="dxa"/>
+          </w:tcPr>
+          <w:p>
+            <w:pPr>
+              <w:pStyle w:val="ListParagraph"/>
+              <w:ind w:left="0"/>
+              <w:rPr>
+                <w:rFonts w:asciiTheme="majorBidi" w:hAnsiTheme="majorBidi" w:cstheme="majorBidi"/>
+                <w:bCs/>
+                <w:noProof/>
+                <w:lang w:val="id-ID"/>
+              </w:rPr>
+            </w:pPr>
+            <w:r>
+              <w:rPr>
+                <w:rFonts w:asciiTheme="majorBidi" w:hAnsiTheme="majorBidi" w:cstheme="majorBidi"/>
+                <w:bCs/>
+                <w:noProof/>
+                <w:lang w:val="id-ID"/>
+              </w:rPr>
+              <w:t>7</w:t>
             </w:r>
           </w:p>
         </w:tc>
@@ -20526,6 +21506,7 @@
                 <w:noProof/>
                 <w:lang w:val="id-ID"/>
               </w:rPr>
+              <w:lastRenderedPageBreak/>
               <w:t>No</w:t>
             </w:r>
           </w:p>
@@ -20961,7 +21942,6 @@
           <w:bCs/>
           <w:noProof/>
         </w:rPr>
-        <w:lastRenderedPageBreak/>
         <w:t>Tabel 4.39</w:t>
       </w:r>
       <w:r>
@@ -21554,7 +22534,7 @@
         </w:tc>
         <w:tc>
           <w:tcPr>
-            <w:tcW w:w="3083" w:type="dxa"/>
+            <w:tcW w:w="3073" w:type="dxa"/>
             <w:shd w:val="clear" w:color="auto" w:fill="auto"/>
           </w:tcPr>
           <w:p>
@@ -21580,7 +22560,7 @@
         </w:tc>
         <w:tc>
           <w:tcPr>
-            <w:tcW w:w="1843" w:type="dxa"/>
+            <w:tcW w:w="1802" w:type="dxa"/>
             <w:shd w:val="clear" w:color="auto" w:fill="auto"/>
           </w:tcPr>
           <w:p>
@@ -21606,7 +22586,7 @@
         </w:tc>
         <w:tc>
           <w:tcPr>
-            <w:tcW w:w="1515" w:type="dxa"/>
+            <w:tcW w:w="1462" w:type="dxa"/>
             <w:shd w:val="clear" w:color="auto" w:fill="auto"/>
           </w:tcPr>
           <w:p>
@@ -21660,7 +22640,7 @@
         </w:tc>
         <w:tc>
           <w:tcPr>
-            <w:tcW w:w="3083" w:type="dxa"/>
+            <w:tcW w:w="3073" w:type="dxa"/>
           </w:tcPr>
           <w:p>
             <w:pPr>
@@ -21686,7 +22666,7 @@
         </w:tc>
         <w:tc>
           <w:tcPr>
-            <w:tcW w:w="1843" w:type="dxa"/>
+            <w:tcW w:w="1802" w:type="dxa"/>
           </w:tcPr>
           <w:p>
             <w:pPr>
@@ -21712,7 +22692,7 @@
         </w:tc>
         <w:tc>
           <w:tcPr>
-            <w:tcW w:w="1515" w:type="dxa"/>
+            <w:tcW w:w="1462" w:type="dxa"/>
           </w:tcPr>
           <w:p>
             <w:pPr>
@@ -21768,7 +22748,7 @@
         </w:tc>
         <w:tc>
           <w:tcPr>
-            <w:tcW w:w="3083" w:type="dxa"/>
+            <w:tcW w:w="3073" w:type="dxa"/>
           </w:tcPr>
           <w:p>
             <w:pPr>
@@ -21794,7 +22774,7 @@
         </w:tc>
         <w:tc>
           <w:tcPr>
-            <w:tcW w:w="1843" w:type="dxa"/>
+            <w:tcW w:w="1802" w:type="dxa"/>
           </w:tcPr>
           <w:p>
             <w:pPr>
@@ -21820,7 +22800,7 @@
         </w:tc>
         <w:tc>
           <w:tcPr>
-            <w:tcW w:w="1515" w:type="dxa"/>
+            <w:tcW w:w="1462" w:type="dxa"/>
           </w:tcPr>
           <w:p>
             <w:pPr>
@@ -21876,59 +22856,59 @@
         </w:tc>
         <w:tc>
           <w:tcPr>
-            <w:tcW w:w="3083" w:type="dxa"/>
-          </w:tcPr>
-          <w:p>
-            <w:pPr>
-              <w:pStyle w:val="ListParagraph"/>
-              <w:ind w:left="0"/>
-              <w:rPr>
-                <w:rFonts w:asciiTheme="majorBidi" w:hAnsiTheme="majorBidi" w:cstheme="majorBidi"/>
-                <w:bCs/>
-                <w:noProof/>
-                <w:lang w:val="id-ID"/>
-              </w:rPr>
-            </w:pPr>
-            <w:r>
-              <w:rPr>
-                <w:rFonts w:asciiTheme="majorBidi" w:hAnsiTheme="majorBidi" w:cstheme="majorBidi"/>
-                <w:bCs/>
-                <w:noProof/>
-                <w:lang w:val="id-ID"/>
-              </w:rPr>
-              <w:t>id_sanksi_jenis_pelanggaran</w:t>
-            </w:r>
-          </w:p>
-        </w:tc>
-        <w:tc>
-          <w:tcPr>
-            <w:tcW w:w="1843" w:type="dxa"/>
-          </w:tcPr>
-          <w:p>
-            <w:pPr>
-              <w:pStyle w:val="ListParagraph"/>
-              <w:ind w:left="0"/>
-              <w:rPr>
-                <w:rFonts w:asciiTheme="majorBidi" w:hAnsiTheme="majorBidi" w:cstheme="majorBidi"/>
-                <w:bCs/>
-                <w:noProof/>
-                <w:lang w:val="id-ID"/>
-              </w:rPr>
-            </w:pPr>
-            <w:r>
-              <w:rPr>
-                <w:rFonts w:asciiTheme="majorBidi" w:hAnsiTheme="majorBidi" w:cstheme="majorBidi"/>
-                <w:bCs/>
-                <w:noProof/>
-                <w:lang w:val="id-ID"/>
-              </w:rPr>
-              <w:t>int(2)</w:t>
-            </w:r>
-          </w:p>
-        </w:tc>
-        <w:tc>
-          <w:tcPr>
-            <w:tcW w:w="1515" w:type="dxa"/>
+            <w:tcW w:w="3073" w:type="dxa"/>
+          </w:tcPr>
+          <w:p>
+            <w:pPr>
+              <w:pStyle w:val="ListParagraph"/>
+              <w:ind w:left="0"/>
+              <w:rPr>
+                <w:rFonts w:asciiTheme="majorBidi" w:hAnsiTheme="majorBidi" w:cstheme="majorBidi"/>
+                <w:bCs/>
+                <w:noProof/>
+                <w:lang w:val="id-ID"/>
+              </w:rPr>
+            </w:pPr>
+            <w:r>
+              <w:rPr>
+                <w:rFonts w:asciiTheme="majorBidi" w:hAnsiTheme="majorBidi" w:cstheme="majorBidi"/>
+                <w:bCs/>
+                <w:noProof/>
+                <w:lang w:val="id-ID"/>
+              </w:rPr>
+              <w:t>id_pekan</w:t>
+            </w:r>
+          </w:p>
+        </w:tc>
+        <w:tc>
+          <w:tcPr>
+            <w:tcW w:w="1802" w:type="dxa"/>
+          </w:tcPr>
+          <w:p>
+            <w:pPr>
+              <w:pStyle w:val="ListParagraph"/>
+              <w:ind w:left="0"/>
+              <w:rPr>
+                <w:rFonts w:asciiTheme="majorBidi" w:hAnsiTheme="majorBidi" w:cstheme="majorBidi"/>
+                <w:bCs/>
+                <w:noProof/>
+                <w:lang w:val="id-ID"/>
+              </w:rPr>
+            </w:pPr>
+            <w:r>
+              <w:rPr>
+                <w:rFonts w:asciiTheme="majorBidi" w:hAnsiTheme="majorBidi" w:cstheme="majorBidi"/>
+                <w:bCs/>
+                <w:noProof/>
+                <w:lang w:val="id-ID"/>
+              </w:rPr>
+              <w:t>int(4)</w:t>
+            </w:r>
+          </w:p>
+        </w:tc>
+        <w:tc>
+          <w:tcPr>
+            <w:tcW w:w="1462" w:type="dxa"/>
           </w:tcPr>
           <w:p>
             <w:pPr>
@@ -21940,7 +22920,6 @@
                 <w:i/>
                 <w:iCs/>
                 <w:noProof/>
-                <w:lang w:val="id-ID"/>
               </w:rPr>
             </w:pPr>
             <w:r>
@@ -21985,59 +22964,59 @@
         </w:tc>
         <w:tc>
           <w:tcPr>
-            <w:tcW w:w="3083" w:type="dxa"/>
-          </w:tcPr>
-          <w:p>
-            <w:pPr>
-              <w:pStyle w:val="ListParagraph"/>
-              <w:ind w:left="0"/>
-              <w:rPr>
-                <w:rFonts w:asciiTheme="majorBidi" w:hAnsiTheme="majorBidi" w:cstheme="majorBidi"/>
-                <w:bCs/>
-                <w:noProof/>
-                <w:lang w:val="id-ID"/>
-              </w:rPr>
-            </w:pPr>
-            <w:r>
-              <w:rPr>
-                <w:rFonts w:asciiTheme="majorBidi" w:hAnsiTheme="majorBidi" w:cstheme="majorBidi"/>
-                <w:bCs/>
-                <w:noProof/>
-                <w:lang w:val="id-ID"/>
-              </w:rPr>
-              <w:t>keterangan</w:t>
-            </w:r>
-          </w:p>
-        </w:tc>
-        <w:tc>
-          <w:tcPr>
-            <w:tcW w:w="1843" w:type="dxa"/>
-          </w:tcPr>
-          <w:p>
-            <w:pPr>
-              <w:pStyle w:val="ListParagraph"/>
-              <w:ind w:left="0"/>
-              <w:rPr>
-                <w:rFonts w:asciiTheme="majorBidi" w:hAnsiTheme="majorBidi" w:cstheme="majorBidi"/>
-                <w:bCs/>
-                <w:noProof/>
-                <w:lang w:val="id-ID"/>
-              </w:rPr>
-            </w:pPr>
-            <w:r>
-              <w:rPr>
-                <w:rFonts w:asciiTheme="majorBidi" w:hAnsiTheme="majorBidi" w:cstheme="majorBidi"/>
-                <w:bCs/>
-                <w:noProof/>
-                <w:lang w:val="id-ID"/>
-              </w:rPr>
-              <w:t>varchar(255)</w:t>
-            </w:r>
-          </w:p>
-        </w:tc>
-        <w:tc>
-          <w:tcPr>
-            <w:tcW w:w="1515" w:type="dxa"/>
+            <w:tcW w:w="3073" w:type="dxa"/>
+          </w:tcPr>
+          <w:p>
+            <w:pPr>
+              <w:pStyle w:val="ListParagraph"/>
+              <w:ind w:left="0"/>
+              <w:rPr>
+                <w:rFonts w:asciiTheme="majorBidi" w:hAnsiTheme="majorBidi" w:cstheme="majorBidi"/>
+                <w:bCs/>
+                <w:noProof/>
+                <w:lang w:val="id-ID"/>
+              </w:rPr>
+            </w:pPr>
+            <w:r>
+              <w:rPr>
+                <w:rFonts w:asciiTheme="majorBidi" w:hAnsiTheme="majorBidi" w:cstheme="majorBidi"/>
+                <w:bCs/>
+                <w:noProof/>
+                <w:lang w:val="id-ID"/>
+              </w:rPr>
+              <w:t>id_sanksi_jenis_pelanggaran</w:t>
+            </w:r>
+          </w:p>
+        </w:tc>
+        <w:tc>
+          <w:tcPr>
+            <w:tcW w:w="1802" w:type="dxa"/>
+          </w:tcPr>
+          <w:p>
+            <w:pPr>
+              <w:pStyle w:val="ListParagraph"/>
+              <w:ind w:left="0"/>
+              <w:rPr>
+                <w:rFonts w:asciiTheme="majorBidi" w:hAnsiTheme="majorBidi" w:cstheme="majorBidi"/>
+                <w:bCs/>
+                <w:noProof/>
+                <w:lang w:val="id-ID"/>
+              </w:rPr>
+            </w:pPr>
+            <w:r>
+              <w:rPr>
+                <w:rFonts w:asciiTheme="majorBidi" w:hAnsiTheme="majorBidi" w:cstheme="majorBidi"/>
+                <w:bCs/>
+                <w:noProof/>
+                <w:lang w:val="id-ID"/>
+              </w:rPr>
+              <w:t>int(2)</w:t>
+            </w:r>
+          </w:p>
+        </w:tc>
+        <w:tc>
+          <w:tcPr>
+            <w:tcW w:w="1462" w:type="dxa"/>
           </w:tcPr>
           <w:p>
             <w:pPr>
@@ -22052,6 +23031,16 @@
                 <w:lang w:val="id-ID"/>
               </w:rPr>
             </w:pPr>
+            <w:r>
+              <w:rPr>
+                <w:rFonts w:asciiTheme="majorBidi" w:hAnsiTheme="majorBidi" w:cstheme="majorBidi"/>
+                <w:bCs/>
+                <w:i/>
+                <w:iCs/>
+                <w:noProof/>
+              </w:rPr>
+              <w:t>Foreign Key</w:t>
+            </w:r>
           </w:p>
         </w:tc>
       </w:tr>
@@ -22078,65 +23067,66 @@
                 <w:noProof/>
                 <w:lang w:val="id-ID"/>
               </w:rPr>
+              <w:lastRenderedPageBreak/>
               <w:t>5</w:t>
             </w:r>
           </w:p>
         </w:tc>
         <w:tc>
           <w:tcPr>
-            <w:tcW w:w="3083" w:type="dxa"/>
-          </w:tcPr>
-          <w:p>
-            <w:pPr>
-              <w:pStyle w:val="ListParagraph"/>
-              <w:ind w:left="0"/>
-              <w:rPr>
-                <w:rFonts w:asciiTheme="majorBidi" w:hAnsiTheme="majorBidi" w:cstheme="majorBidi"/>
-                <w:bCs/>
-                <w:noProof/>
-                <w:lang w:val="id-ID"/>
-              </w:rPr>
-            </w:pPr>
-            <w:r>
-              <w:rPr>
-                <w:rFonts w:asciiTheme="majorBidi" w:hAnsiTheme="majorBidi" w:cstheme="majorBidi"/>
-                <w:bCs/>
-                <w:noProof/>
-                <w:lang w:val="id-ID"/>
-              </w:rPr>
-              <w:t>tanggal</w:t>
-            </w:r>
-          </w:p>
-        </w:tc>
-        <w:tc>
-          <w:tcPr>
-            <w:tcW w:w="1843" w:type="dxa"/>
-          </w:tcPr>
-          <w:p>
-            <w:pPr>
-              <w:pStyle w:val="ListParagraph"/>
-              <w:ind w:left="0"/>
-              <w:rPr>
-                <w:rFonts w:asciiTheme="majorBidi" w:hAnsiTheme="majorBidi" w:cstheme="majorBidi"/>
-                <w:bCs/>
-                <w:noProof/>
-                <w:lang w:val="id-ID"/>
-              </w:rPr>
-            </w:pPr>
-            <w:r>
-              <w:rPr>
-                <w:rFonts w:asciiTheme="majorBidi" w:hAnsiTheme="majorBidi" w:cstheme="majorBidi"/>
-                <w:bCs/>
-                <w:noProof/>
-                <w:lang w:val="id-ID"/>
-              </w:rPr>
-              <w:t>date</w:t>
-            </w:r>
-          </w:p>
-        </w:tc>
-        <w:tc>
-          <w:tcPr>
-            <w:tcW w:w="1515" w:type="dxa"/>
+            <w:tcW w:w="3073" w:type="dxa"/>
+          </w:tcPr>
+          <w:p>
+            <w:pPr>
+              <w:pStyle w:val="ListParagraph"/>
+              <w:ind w:left="0"/>
+              <w:rPr>
+                <w:rFonts w:asciiTheme="majorBidi" w:hAnsiTheme="majorBidi" w:cstheme="majorBidi"/>
+                <w:bCs/>
+                <w:noProof/>
+                <w:lang w:val="id-ID"/>
+              </w:rPr>
+            </w:pPr>
+            <w:r>
+              <w:rPr>
+                <w:rFonts w:asciiTheme="majorBidi" w:hAnsiTheme="majorBidi" w:cstheme="majorBidi"/>
+                <w:bCs/>
+                <w:noProof/>
+                <w:lang w:val="id-ID"/>
+              </w:rPr>
+              <w:t>keterangan</w:t>
+            </w:r>
+          </w:p>
+        </w:tc>
+        <w:tc>
+          <w:tcPr>
+            <w:tcW w:w="1802" w:type="dxa"/>
+          </w:tcPr>
+          <w:p>
+            <w:pPr>
+              <w:pStyle w:val="ListParagraph"/>
+              <w:ind w:left="0"/>
+              <w:rPr>
+                <w:rFonts w:asciiTheme="majorBidi" w:hAnsiTheme="majorBidi" w:cstheme="majorBidi"/>
+                <w:bCs/>
+                <w:noProof/>
+                <w:lang w:val="id-ID"/>
+              </w:rPr>
+            </w:pPr>
+            <w:r>
+              <w:rPr>
+                <w:rFonts w:asciiTheme="majorBidi" w:hAnsiTheme="majorBidi" w:cstheme="majorBidi"/>
+                <w:bCs/>
+                <w:noProof/>
+                <w:lang w:val="id-ID"/>
+              </w:rPr>
+              <w:t>varchar(255)</w:t>
+            </w:r>
+          </w:p>
+        </w:tc>
+        <w:tc>
+          <w:tcPr>
+            <w:tcW w:w="1462" w:type="dxa"/>
           </w:tcPr>
           <w:p>
             <w:pPr>
@@ -22183,59 +23173,59 @@
         </w:tc>
         <w:tc>
           <w:tcPr>
-            <w:tcW w:w="3083" w:type="dxa"/>
-          </w:tcPr>
-          <w:p>
-            <w:pPr>
-              <w:pStyle w:val="ListParagraph"/>
-              <w:ind w:left="0"/>
-              <w:rPr>
-                <w:rFonts w:asciiTheme="majorBidi" w:hAnsiTheme="majorBidi" w:cstheme="majorBidi"/>
-                <w:bCs/>
-                <w:noProof/>
-                <w:lang w:val="id-ID"/>
-              </w:rPr>
-            </w:pPr>
-            <w:r>
-              <w:rPr>
-                <w:rFonts w:asciiTheme="majorBidi" w:hAnsiTheme="majorBidi" w:cstheme="majorBidi"/>
-                <w:bCs/>
-                <w:noProof/>
-                <w:lang w:val="id-ID"/>
-              </w:rPr>
-              <w:t>waktu_input</w:t>
-            </w:r>
-          </w:p>
-        </w:tc>
-        <w:tc>
-          <w:tcPr>
-            <w:tcW w:w="1843" w:type="dxa"/>
-          </w:tcPr>
-          <w:p>
-            <w:pPr>
-              <w:pStyle w:val="ListParagraph"/>
-              <w:ind w:left="0"/>
-              <w:rPr>
-                <w:rFonts w:asciiTheme="majorBidi" w:hAnsiTheme="majorBidi" w:cstheme="majorBidi"/>
-                <w:bCs/>
-                <w:noProof/>
-                <w:lang w:val="id-ID"/>
-              </w:rPr>
-            </w:pPr>
-            <w:r>
-              <w:rPr>
-                <w:rFonts w:asciiTheme="majorBidi" w:hAnsiTheme="majorBidi" w:cstheme="majorBidi"/>
-                <w:bCs/>
-                <w:noProof/>
-                <w:lang w:val="id-ID"/>
-              </w:rPr>
-              <w:t>datetime</w:t>
-            </w:r>
-          </w:p>
-        </w:tc>
-        <w:tc>
-          <w:tcPr>
-            <w:tcW w:w="1515" w:type="dxa"/>
+            <w:tcW w:w="3073" w:type="dxa"/>
+          </w:tcPr>
+          <w:p>
+            <w:pPr>
+              <w:pStyle w:val="ListParagraph"/>
+              <w:ind w:left="0"/>
+              <w:rPr>
+                <w:rFonts w:asciiTheme="majorBidi" w:hAnsiTheme="majorBidi" w:cstheme="majorBidi"/>
+                <w:bCs/>
+                <w:noProof/>
+                <w:lang w:val="id-ID"/>
+              </w:rPr>
+            </w:pPr>
+            <w:r>
+              <w:rPr>
+                <w:rFonts w:asciiTheme="majorBidi" w:hAnsiTheme="majorBidi" w:cstheme="majorBidi"/>
+                <w:bCs/>
+                <w:noProof/>
+                <w:lang w:val="id-ID"/>
+              </w:rPr>
+              <w:t>tanggal</w:t>
+            </w:r>
+          </w:p>
+        </w:tc>
+        <w:tc>
+          <w:tcPr>
+            <w:tcW w:w="1802" w:type="dxa"/>
+          </w:tcPr>
+          <w:p>
+            <w:pPr>
+              <w:pStyle w:val="ListParagraph"/>
+              <w:ind w:left="0"/>
+              <w:rPr>
+                <w:rFonts w:asciiTheme="majorBidi" w:hAnsiTheme="majorBidi" w:cstheme="majorBidi"/>
+                <w:bCs/>
+                <w:noProof/>
+                <w:lang w:val="id-ID"/>
+              </w:rPr>
+            </w:pPr>
+            <w:r>
+              <w:rPr>
+                <w:rFonts w:asciiTheme="majorBidi" w:hAnsiTheme="majorBidi" w:cstheme="majorBidi"/>
+                <w:bCs/>
+                <w:noProof/>
+                <w:lang w:val="id-ID"/>
+              </w:rPr>
+              <w:t>date</w:t>
+            </w:r>
+          </w:p>
+        </w:tc>
+        <w:tc>
+          <w:tcPr>
+            <w:tcW w:w="1462" w:type="dxa"/>
           </w:tcPr>
           <w:p>
             <w:pPr>
@@ -22250,8 +23240,105 @@
                 <w:lang w:val="id-ID"/>
               </w:rPr>
             </w:pPr>
-            <w:bookmarkStart w:id="0" w:name="_GoBack"/>
-            <w:bookmarkEnd w:id="0"/>
+          </w:p>
+        </w:tc>
+      </w:tr>
+      <w:tr>
+        <w:tc>
+          <w:tcPr>
+            <w:tcW w:w="510" w:type="dxa"/>
+          </w:tcPr>
+          <w:p>
+            <w:pPr>
+              <w:pStyle w:val="ListParagraph"/>
+              <w:ind w:left="0"/>
+              <w:rPr>
+                <w:rFonts w:asciiTheme="majorBidi" w:hAnsiTheme="majorBidi" w:cstheme="majorBidi"/>
+                <w:bCs/>
+                <w:noProof/>
+                <w:lang w:val="id-ID"/>
+              </w:rPr>
+            </w:pPr>
+            <w:r>
+              <w:rPr>
+                <w:rFonts w:asciiTheme="majorBidi" w:hAnsiTheme="majorBidi" w:cstheme="majorBidi"/>
+                <w:bCs/>
+                <w:noProof/>
+                <w:lang w:val="id-ID"/>
+              </w:rPr>
+              <w:t>6</w:t>
+            </w:r>
+          </w:p>
+        </w:tc>
+        <w:tc>
+          <w:tcPr>
+            <w:tcW w:w="3073" w:type="dxa"/>
+          </w:tcPr>
+          <w:p>
+            <w:pPr>
+              <w:pStyle w:val="ListParagraph"/>
+              <w:ind w:left="0"/>
+              <w:rPr>
+                <w:rFonts w:asciiTheme="majorBidi" w:hAnsiTheme="majorBidi" w:cstheme="majorBidi"/>
+                <w:bCs/>
+                <w:noProof/>
+                <w:lang w:val="id-ID"/>
+              </w:rPr>
+            </w:pPr>
+            <w:r>
+              <w:rPr>
+                <w:rFonts w:asciiTheme="majorBidi" w:hAnsiTheme="majorBidi" w:cstheme="majorBidi"/>
+                <w:bCs/>
+                <w:noProof/>
+                <w:lang w:val="id-ID"/>
+              </w:rPr>
+              <w:t>waktu_input</w:t>
+            </w:r>
+          </w:p>
+        </w:tc>
+        <w:tc>
+          <w:tcPr>
+            <w:tcW w:w="1802" w:type="dxa"/>
+          </w:tcPr>
+          <w:p>
+            <w:pPr>
+              <w:pStyle w:val="ListParagraph"/>
+              <w:ind w:left="0"/>
+              <w:rPr>
+                <w:rFonts w:asciiTheme="majorBidi" w:hAnsiTheme="majorBidi" w:cstheme="majorBidi"/>
+                <w:bCs/>
+                <w:noProof/>
+                <w:lang w:val="id-ID"/>
+              </w:rPr>
+            </w:pPr>
+            <w:r>
+              <w:rPr>
+                <w:rFonts w:asciiTheme="majorBidi" w:hAnsiTheme="majorBidi" w:cstheme="majorBidi"/>
+                <w:bCs/>
+                <w:noProof/>
+                <w:lang w:val="id-ID"/>
+              </w:rPr>
+              <w:t>datetime</w:t>
+            </w:r>
+          </w:p>
+        </w:tc>
+        <w:tc>
+          <w:tcPr>
+            <w:tcW w:w="1462" w:type="dxa"/>
+          </w:tcPr>
+          <w:p>
+            <w:pPr>
+              <w:pStyle w:val="ListParagraph"/>
+              <w:ind w:left="0"/>
+              <w:rPr>
+                <w:rFonts w:asciiTheme="majorBidi" w:hAnsiTheme="majorBidi" w:cstheme="majorBidi"/>
+                <w:bCs/>
+                <w:i/>
+                <w:iCs/>
+                <w:noProof/>
+                <w:lang w:val="id-ID"/>
+              </w:rPr>
+            </w:pPr>
           </w:p>
         </w:tc>
       </w:tr>

</xml_diff>